<commit_message>
refactoring and added demo
</commit_message>
<xml_diff>
--- a/dokumentácia/Pirkovský_Plevko.docx
+++ b/dokumentácia/Pirkovský_Plevko.docx
@@ -236,10 +236,2029 @@
       <w:pPr>
         <w:pStyle w:val="Nzov"/>
       </w:pPr>
+    </w:p>
+    <w:sdt>
+      <w:sdtPr>
+        <w:id w:val="-247421774"/>
+        <w:docPartObj>
+          <w:docPartGallery w:val="Table of Contents"/>
+          <w:docPartUnique/>
+        </w:docPartObj>
+      </w:sdtPr>
+      <w:sdtEndPr>
+        <w:rPr>
+          <w:rFonts w:asciiTheme="minorHAnsi" w:eastAsiaTheme="minorHAnsi" w:hAnsiTheme="minorHAnsi" w:cstheme="minorBidi"/>
+          <w:b/>
+          <w:bCs/>
+          <w:color w:val="auto"/>
+          <w:sz w:val="24"/>
+          <w:szCs w:val="22"/>
+          <w:lang w:eastAsia="en-US"/>
+        </w:rPr>
+      </w:sdtEndPr>
+      <w:sdtContent>
+        <w:p>
+          <w:pPr>
+            <w:pStyle w:val="Hlavikaobsahu"/>
+          </w:pPr>
+          <w:r>
+            <w:t>Obsah</w:t>
+          </w:r>
+        </w:p>
+        <w:p>
+          <w:pPr>
+            <w:pStyle w:val="Obsah1"/>
+            <w:tabs>
+              <w:tab w:val="right" w:leader="dot" w:pos="9062"/>
+            </w:tabs>
+            <w:rPr>
+              <w:rFonts w:eastAsiaTheme="minorEastAsia"/>
+              <w:noProof/>
+              <w:sz w:val="22"/>
+              <w:lang w:eastAsia="sk-SK"/>
+            </w:rPr>
+          </w:pPr>
+          <w:r>
+            <w:fldChar w:fldCharType="begin"/>
+          </w:r>
+          <w:r>
+            <w:instrText xml:space="preserve"> TOC \o "1-3" \h \z \u </w:instrText>
+          </w:r>
+          <w:r>
+            <w:fldChar w:fldCharType="separate"/>
+          </w:r>
+          <w:hyperlink w:anchor="_Toc70244321" w:history="1">
+            <w:r>
+              <w:rPr>
+                <w:rStyle w:val="Hypertextovprepojenie"/>
+                <w:noProof/>
+              </w:rPr>
+              <w:t>Vízia</w:t>
+            </w:r>
+            <w:r>
+              <w:rPr>
+                <w:noProof/>
+                <w:webHidden/>
+              </w:rPr>
+              <w:tab/>
+            </w:r>
+            <w:r>
+              <w:rPr>
+                <w:noProof/>
+                <w:webHidden/>
+              </w:rPr>
+              <w:fldChar w:fldCharType="begin"/>
+            </w:r>
+            <w:r>
+              <w:rPr>
+                <w:noProof/>
+                <w:webHidden/>
+              </w:rPr>
+              <w:instrText xml:space="preserve"> PAGEREF _Toc70244321 \h </w:instrText>
+            </w:r>
+            <w:r>
+              <w:rPr>
+                <w:noProof/>
+                <w:webHidden/>
+              </w:rPr>
+            </w:r>
+            <w:r>
+              <w:rPr>
+                <w:noProof/>
+                <w:webHidden/>
+              </w:rPr>
+              <w:fldChar w:fldCharType="separate"/>
+            </w:r>
+            <w:r>
+              <w:rPr>
+                <w:noProof/>
+                <w:webHidden/>
+              </w:rPr>
+              <w:t>3</w:t>
+            </w:r>
+            <w:r>
+              <w:rPr>
+                <w:noProof/>
+                <w:webHidden/>
+              </w:rPr>
+              <w:fldChar w:fldCharType="end"/>
+            </w:r>
+          </w:hyperlink>
+        </w:p>
+        <w:p>
+          <w:pPr>
+            <w:pStyle w:val="Obsah1"/>
+            <w:tabs>
+              <w:tab w:val="right" w:leader="dot" w:pos="9062"/>
+            </w:tabs>
+            <w:rPr>
+              <w:rFonts w:eastAsiaTheme="minorEastAsia"/>
+              <w:noProof/>
+              <w:sz w:val="22"/>
+              <w:lang w:eastAsia="sk-SK"/>
+            </w:rPr>
+          </w:pPr>
+          <w:hyperlink w:anchor="_Toc70244322" w:history="1">
+            <w:r>
+              <w:rPr>
+                <w:rStyle w:val="Hypertextovprepojenie"/>
+                <w:noProof/>
+              </w:rPr>
+              <w:t>Využitie</w:t>
+            </w:r>
+            <w:r>
+              <w:rPr>
+                <w:noProof/>
+                <w:webHidden/>
+              </w:rPr>
+              <w:tab/>
+            </w:r>
+            <w:r>
+              <w:rPr>
+                <w:noProof/>
+                <w:webHidden/>
+              </w:rPr>
+              <w:fldChar w:fldCharType="begin"/>
+            </w:r>
+            <w:r>
+              <w:rPr>
+                <w:noProof/>
+                <w:webHidden/>
+              </w:rPr>
+              <w:instrText xml:space="preserve"> PAGEREF _Toc70244322 \h </w:instrText>
+            </w:r>
+            <w:r>
+              <w:rPr>
+                <w:noProof/>
+                <w:webHidden/>
+              </w:rPr>
+            </w:r>
+            <w:r>
+              <w:rPr>
+                <w:noProof/>
+                <w:webHidden/>
+              </w:rPr>
+              <w:fldChar w:fldCharType="separate"/>
+            </w:r>
+            <w:r>
+              <w:rPr>
+                <w:noProof/>
+                <w:webHidden/>
+              </w:rPr>
+              <w:t>3</w:t>
+            </w:r>
+            <w:r>
+              <w:rPr>
+                <w:noProof/>
+                <w:webHidden/>
+              </w:rPr>
+              <w:fldChar w:fldCharType="end"/>
+            </w:r>
+          </w:hyperlink>
+        </w:p>
+        <w:p>
+          <w:pPr>
+            <w:pStyle w:val="Obsah1"/>
+            <w:tabs>
+              <w:tab w:val="right" w:leader="dot" w:pos="9062"/>
+            </w:tabs>
+            <w:rPr>
+              <w:rFonts w:eastAsiaTheme="minorEastAsia"/>
+              <w:noProof/>
+              <w:sz w:val="22"/>
+              <w:lang w:eastAsia="sk-SK"/>
+            </w:rPr>
+          </w:pPr>
+          <w:hyperlink w:anchor="_Toc70244323" w:history="1">
+            <w:r>
+              <w:rPr>
+                <w:rStyle w:val="Hypertextovprepojenie"/>
+                <w:noProof/>
+              </w:rPr>
+              <w:t>Poznaj svojich používateľov</w:t>
+            </w:r>
+            <w:r>
+              <w:rPr>
+                <w:noProof/>
+                <w:webHidden/>
+              </w:rPr>
+              <w:tab/>
+            </w:r>
+            <w:r>
+              <w:rPr>
+                <w:noProof/>
+                <w:webHidden/>
+              </w:rPr>
+              <w:fldChar w:fldCharType="begin"/>
+            </w:r>
+            <w:r>
+              <w:rPr>
+                <w:noProof/>
+                <w:webHidden/>
+              </w:rPr>
+              <w:instrText xml:space="preserve"> PAGEREF _Toc70244323 \h </w:instrText>
+            </w:r>
+            <w:r>
+              <w:rPr>
+                <w:noProof/>
+                <w:webHidden/>
+              </w:rPr>
+            </w:r>
+            <w:r>
+              <w:rPr>
+                <w:noProof/>
+                <w:webHidden/>
+              </w:rPr>
+              <w:fldChar w:fldCharType="separate"/>
+            </w:r>
+            <w:r>
+              <w:rPr>
+                <w:noProof/>
+                <w:webHidden/>
+              </w:rPr>
+              <w:t>3</w:t>
+            </w:r>
+            <w:r>
+              <w:rPr>
+                <w:noProof/>
+                <w:webHidden/>
+              </w:rPr>
+              <w:fldChar w:fldCharType="end"/>
+            </w:r>
+          </w:hyperlink>
+        </w:p>
+        <w:p>
+          <w:pPr>
+            <w:pStyle w:val="Obsah2"/>
+            <w:tabs>
+              <w:tab w:val="right" w:leader="dot" w:pos="9062"/>
+            </w:tabs>
+            <w:rPr>
+              <w:rFonts w:eastAsiaTheme="minorEastAsia"/>
+              <w:noProof/>
+              <w:sz w:val="22"/>
+              <w:lang w:eastAsia="sk-SK"/>
+            </w:rPr>
+          </w:pPr>
+          <w:hyperlink w:anchor="_Toc70244324" w:history="1">
+            <w:r>
+              <w:rPr>
+                <w:rStyle w:val="Hypertextovprepojenie"/>
+                <w:noProof/>
+                <w:lang w:eastAsia="sk-SK"/>
+              </w:rPr>
+              <w:t>Knihovník</w:t>
+            </w:r>
+            <w:r>
+              <w:rPr>
+                <w:noProof/>
+                <w:webHidden/>
+              </w:rPr>
+              <w:tab/>
+            </w:r>
+            <w:r>
+              <w:rPr>
+                <w:noProof/>
+                <w:webHidden/>
+              </w:rPr>
+              <w:fldChar w:fldCharType="begin"/>
+            </w:r>
+            <w:r>
+              <w:rPr>
+                <w:noProof/>
+                <w:webHidden/>
+              </w:rPr>
+              <w:instrText xml:space="preserve"> PAGEREF _Toc70244324 \h </w:instrText>
+            </w:r>
+            <w:r>
+              <w:rPr>
+                <w:noProof/>
+                <w:webHidden/>
+              </w:rPr>
+            </w:r>
+            <w:r>
+              <w:rPr>
+                <w:noProof/>
+                <w:webHidden/>
+              </w:rPr>
+              <w:fldChar w:fldCharType="separate"/>
+            </w:r>
+            <w:r>
+              <w:rPr>
+                <w:noProof/>
+                <w:webHidden/>
+              </w:rPr>
+              <w:t>3</w:t>
+            </w:r>
+            <w:r>
+              <w:rPr>
+                <w:noProof/>
+                <w:webHidden/>
+              </w:rPr>
+              <w:fldChar w:fldCharType="end"/>
+            </w:r>
+          </w:hyperlink>
+        </w:p>
+        <w:p>
+          <w:pPr>
+            <w:pStyle w:val="Obsah2"/>
+            <w:tabs>
+              <w:tab w:val="right" w:leader="dot" w:pos="9062"/>
+            </w:tabs>
+            <w:rPr>
+              <w:rFonts w:eastAsiaTheme="minorEastAsia"/>
+              <w:noProof/>
+              <w:sz w:val="22"/>
+              <w:lang w:eastAsia="sk-SK"/>
+            </w:rPr>
+          </w:pPr>
+          <w:hyperlink w:anchor="_Toc70244325" w:history="1">
+            <w:r>
+              <w:rPr>
+                <w:rStyle w:val="Hypertextovprepojenie"/>
+                <w:noProof/>
+                <w:lang w:eastAsia="sk-SK"/>
+              </w:rPr>
+              <w:t>Organizátor</w:t>
+            </w:r>
+            <w:r>
+              <w:rPr>
+                <w:noProof/>
+                <w:webHidden/>
+              </w:rPr>
+              <w:tab/>
+            </w:r>
+            <w:r>
+              <w:rPr>
+                <w:noProof/>
+                <w:webHidden/>
+              </w:rPr>
+              <w:fldChar w:fldCharType="begin"/>
+            </w:r>
+            <w:r>
+              <w:rPr>
+                <w:noProof/>
+                <w:webHidden/>
+              </w:rPr>
+              <w:instrText xml:space="preserve"> PAGEREF _Toc70244325 \h </w:instrText>
+            </w:r>
+            <w:r>
+              <w:rPr>
+                <w:noProof/>
+                <w:webHidden/>
+              </w:rPr>
+            </w:r>
+            <w:r>
+              <w:rPr>
+                <w:noProof/>
+                <w:webHidden/>
+              </w:rPr>
+              <w:fldChar w:fldCharType="separate"/>
+            </w:r>
+            <w:r>
+              <w:rPr>
+                <w:noProof/>
+                <w:webHidden/>
+              </w:rPr>
+              <w:t>3</w:t>
+            </w:r>
+            <w:r>
+              <w:rPr>
+                <w:noProof/>
+                <w:webHidden/>
+              </w:rPr>
+              <w:fldChar w:fldCharType="end"/>
+            </w:r>
+          </w:hyperlink>
+        </w:p>
+        <w:p>
+          <w:pPr>
+            <w:pStyle w:val="Obsah2"/>
+            <w:tabs>
+              <w:tab w:val="right" w:leader="dot" w:pos="9062"/>
+            </w:tabs>
+            <w:rPr>
+              <w:rFonts w:eastAsiaTheme="minorEastAsia"/>
+              <w:noProof/>
+              <w:sz w:val="22"/>
+              <w:lang w:eastAsia="sk-SK"/>
+            </w:rPr>
+          </w:pPr>
+          <w:hyperlink w:anchor="_Toc70244326" w:history="1">
+            <w:r>
+              <w:rPr>
+                <w:rStyle w:val="Hypertextovprepojenie"/>
+                <w:noProof/>
+                <w:lang w:eastAsia="sk-SK"/>
+              </w:rPr>
+              <w:t>Čitateľ</w:t>
+            </w:r>
+            <w:r>
+              <w:rPr>
+                <w:noProof/>
+                <w:webHidden/>
+              </w:rPr>
+              <w:tab/>
+            </w:r>
+            <w:r>
+              <w:rPr>
+                <w:noProof/>
+                <w:webHidden/>
+              </w:rPr>
+              <w:fldChar w:fldCharType="begin"/>
+            </w:r>
+            <w:r>
+              <w:rPr>
+                <w:noProof/>
+                <w:webHidden/>
+              </w:rPr>
+              <w:instrText xml:space="preserve"> PAGEREF _Toc70244326 \h </w:instrText>
+            </w:r>
+            <w:r>
+              <w:rPr>
+                <w:noProof/>
+                <w:webHidden/>
+              </w:rPr>
+            </w:r>
+            <w:r>
+              <w:rPr>
+                <w:noProof/>
+                <w:webHidden/>
+              </w:rPr>
+              <w:fldChar w:fldCharType="separate"/>
+            </w:r>
+            <w:r>
+              <w:rPr>
+                <w:noProof/>
+                <w:webHidden/>
+              </w:rPr>
+              <w:t>4</w:t>
+            </w:r>
+            <w:r>
+              <w:rPr>
+                <w:noProof/>
+                <w:webHidden/>
+              </w:rPr>
+              <w:fldChar w:fldCharType="end"/>
+            </w:r>
+          </w:hyperlink>
+        </w:p>
+        <w:p>
+          <w:pPr>
+            <w:pStyle w:val="Obsah1"/>
+            <w:tabs>
+              <w:tab w:val="right" w:leader="dot" w:pos="9062"/>
+            </w:tabs>
+            <w:rPr>
+              <w:rFonts w:eastAsiaTheme="minorEastAsia"/>
+              <w:noProof/>
+              <w:sz w:val="22"/>
+              <w:lang w:eastAsia="sk-SK"/>
+            </w:rPr>
+          </w:pPr>
+          <w:hyperlink w:anchor="_Toc70244327" w:history="1">
+            <w:r>
+              <w:rPr>
+                <w:rStyle w:val="Hypertextovprepojenie"/>
+                <w:rFonts w:eastAsia="Times New Roman"/>
+                <w:noProof/>
+                <w:lang w:eastAsia="sk-SK"/>
+              </w:rPr>
+              <w:t>Používateľský jazyk</w:t>
+            </w:r>
+            <w:r>
+              <w:rPr>
+                <w:noProof/>
+                <w:webHidden/>
+              </w:rPr>
+              <w:tab/>
+            </w:r>
+            <w:r>
+              <w:rPr>
+                <w:noProof/>
+                <w:webHidden/>
+              </w:rPr>
+              <w:fldChar w:fldCharType="begin"/>
+            </w:r>
+            <w:r>
+              <w:rPr>
+                <w:noProof/>
+                <w:webHidden/>
+              </w:rPr>
+              <w:instrText xml:space="preserve"> PAGEREF _Toc70244327 \h </w:instrText>
+            </w:r>
+            <w:r>
+              <w:rPr>
+                <w:noProof/>
+                <w:webHidden/>
+              </w:rPr>
+            </w:r>
+            <w:r>
+              <w:rPr>
+                <w:noProof/>
+                <w:webHidden/>
+              </w:rPr>
+              <w:fldChar w:fldCharType="separate"/>
+            </w:r>
+            <w:r>
+              <w:rPr>
+                <w:noProof/>
+                <w:webHidden/>
+              </w:rPr>
+              <w:t>4</w:t>
+            </w:r>
+            <w:r>
+              <w:rPr>
+                <w:noProof/>
+                <w:webHidden/>
+              </w:rPr>
+              <w:fldChar w:fldCharType="end"/>
+            </w:r>
+          </w:hyperlink>
+        </w:p>
+        <w:p>
+          <w:pPr>
+            <w:pStyle w:val="Obsah2"/>
+            <w:tabs>
+              <w:tab w:val="right" w:leader="dot" w:pos="9062"/>
+            </w:tabs>
+            <w:rPr>
+              <w:rFonts w:eastAsiaTheme="minorEastAsia"/>
+              <w:noProof/>
+              <w:sz w:val="22"/>
+              <w:lang w:eastAsia="sk-SK"/>
+            </w:rPr>
+          </w:pPr>
+          <w:hyperlink w:anchor="_Toc70244328" w:history="1">
+            <w:r>
+              <w:rPr>
+                <w:rStyle w:val="Hypertextovprepojenie"/>
+                <w:noProof/>
+                <w:lang w:eastAsia="sk-SK"/>
+              </w:rPr>
+              <w:t>Kniha</w:t>
+            </w:r>
+            <w:r>
+              <w:rPr>
+                <w:noProof/>
+                <w:webHidden/>
+              </w:rPr>
+              <w:tab/>
+            </w:r>
+            <w:r>
+              <w:rPr>
+                <w:noProof/>
+                <w:webHidden/>
+              </w:rPr>
+              <w:fldChar w:fldCharType="begin"/>
+            </w:r>
+            <w:r>
+              <w:rPr>
+                <w:noProof/>
+                <w:webHidden/>
+              </w:rPr>
+              <w:instrText xml:space="preserve"> PAGEREF _Toc70244328 \h </w:instrText>
+            </w:r>
+            <w:r>
+              <w:rPr>
+                <w:noProof/>
+                <w:webHidden/>
+              </w:rPr>
+            </w:r>
+            <w:r>
+              <w:rPr>
+                <w:noProof/>
+                <w:webHidden/>
+              </w:rPr>
+              <w:fldChar w:fldCharType="separate"/>
+            </w:r>
+            <w:r>
+              <w:rPr>
+                <w:noProof/>
+                <w:webHidden/>
+              </w:rPr>
+              <w:t>4</w:t>
+            </w:r>
+            <w:r>
+              <w:rPr>
+                <w:noProof/>
+                <w:webHidden/>
+              </w:rPr>
+              <w:fldChar w:fldCharType="end"/>
+            </w:r>
+          </w:hyperlink>
+        </w:p>
+        <w:p>
+          <w:pPr>
+            <w:pStyle w:val="Obsah2"/>
+            <w:tabs>
+              <w:tab w:val="right" w:leader="dot" w:pos="9062"/>
+            </w:tabs>
+            <w:rPr>
+              <w:rFonts w:eastAsiaTheme="minorEastAsia"/>
+              <w:noProof/>
+              <w:sz w:val="22"/>
+              <w:lang w:eastAsia="sk-SK"/>
+            </w:rPr>
+          </w:pPr>
+          <w:hyperlink w:anchor="_Toc70244329" w:history="1">
+            <w:r>
+              <w:rPr>
+                <w:rStyle w:val="Hypertextovprepojenie"/>
+                <w:noProof/>
+                <w:lang w:eastAsia="sk-SK"/>
+              </w:rPr>
+              <w:t>Podujatie</w:t>
+            </w:r>
+            <w:r>
+              <w:rPr>
+                <w:noProof/>
+                <w:webHidden/>
+              </w:rPr>
+              <w:tab/>
+            </w:r>
+            <w:r>
+              <w:rPr>
+                <w:noProof/>
+                <w:webHidden/>
+              </w:rPr>
+              <w:fldChar w:fldCharType="begin"/>
+            </w:r>
+            <w:r>
+              <w:rPr>
+                <w:noProof/>
+                <w:webHidden/>
+              </w:rPr>
+              <w:instrText xml:space="preserve"> PAGEREF _Toc70244329 \h </w:instrText>
+            </w:r>
+            <w:r>
+              <w:rPr>
+                <w:noProof/>
+                <w:webHidden/>
+              </w:rPr>
+            </w:r>
+            <w:r>
+              <w:rPr>
+                <w:noProof/>
+                <w:webHidden/>
+              </w:rPr>
+              <w:fldChar w:fldCharType="separate"/>
+            </w:r>
+            <w:r>
+              <w:rPr>
+                <w:noProof/>
+                <w:webHidden/>
+              </w:rPr>
+              <w:t>4</w:t>
+            </w:r>
+            <w:r>
+              <w:rPr>
+                <w:noProof/>
+                <w:webHidden/>
+              </w:rPr>
+              <w:fldChar w:fldCharType="end"/>
+            </w:r>
+          </w:hyperlink>
+        </w:p>
+        <w:p>
+          <w:pPr>
+            <w:pStyle w:val="Obsah2"/>
+            <w:tabs>
+              <w:tab w:val="right" w:leader="dot" w:pos="9062"/>
+            </w:tabs>
+            <w:rPr>
+              <w:rFonts w:eastAsiaTheme="minorEastAsia"/>
+              <w:noProof/>
+              <w:sz w:val="22"/>
+              <w:lang w:eastAsia="sk-SK"/>
+            </w:rPr>
+          </w:pPr>
+          <w:hyperlink w:anchor="_Toc70244330" w:history="1">
+            <w:r>
+              <w:rPr>
+                <w:rStyle w:val="Hypertextovprepojenie"/>
+                <w:noProof/>
+                <w:lang w:eastAsia="sk-SK"/>
+              </w:rPr>
+              <w:t>Miestnosť</w:t>
+            </w:r>
+            <w:r>
+              <w:rPr>
+                <w:noProof/>
+                <w:webHidden/>
+              </w:rPr>
+              <w:tab/>
+            </w:r>
+            <w:r>
+              <w:rPr>
+                <w:noProof/>
+                <w:webHidden/>
+              </w:rPr>
+              <w:fldChar w:fldCharType="begin"/>
+            </w:r>
+            <w:r>
+              <w:rPr>
+                <w:noProof/>
+                <w:webHidden/>
+              </w:rPr>
+              <w:instrText xml:space="preserve"> PAGEREF _Toc70244330 \h </w:instrText>
+            </w:r>
+            <w:r>
+              <w:rPr>
+                <w:noProof/>
+                <w:webHidden/>
+              </w:rPr>
+            </w:r>
+            <w:r>
+              <w:rPr>
+                <w:noProof/>
+                <w:webHidden/>
+              </w:rPr>
+              <w:fldChar w:fldCharType="separate"/>
+            </w:r>
+            <w:r>
+              <w:rPr>
+                <w:noProof/>
+                <w:webHidden/>
+              </w:rPr>
+              <w:t>4</w:t>
+            </w:r>
+            <w:r>
+              <w:rPr>
+                <w:noProof/>
+                <w:webHidden/>
+              </w:rPr>
+              <w:fldChar w:fldCharType="end"/>
+            </w:r>
+          </w:hyperlink>
+        </w:p>
+        <w:p>
+          <w:pPr>
+            <w:pStyle w:val="Obsah1"/>
+            <w:tabs>
+              <w:tab w:val="right" w:leader="dot" w:pos="9062"/>
+            </w:tabs>
+            <w:rPr>
+              <w:rFonts w:eastAsiaTheme="minorEastAsia"/>
+              <w:noProof/>
+              <w:sz w:val="22"/>
+              <w:lang w:eastAsia="sk-SK"/>
+            </w:rPr>
+          </w:pPr>
+          <w:hyperlink w:anchor="_Toc70244331" w:history="1">
+            <w:r>
+              <w:rPr>
+                <w:rStyle w:val="Hypertextovprepojenie"/>
+                <w:rFonts w:eastAsia="Times New Roman"/>
+                <w:noProof/>
+                <w:lang w:eastAsia="sk-SK"/>
+              </w:rPr>
+              <w:t>Najbežnejšie úlohy</w:t>
+            </w:r>
+            <w:r>
+              <w:rPr>
+                <w:noProof/>
+                <w:webHidden/>
+              </w:rPr>
+              <w:tab/>
+            </w:r>
+            <w:r>
+              <w:rPr>
+                <w:noProof/>
+                <w:webHidden/>
+              </w:rPr>
+              <w:fldChar w:fldCharType="begin"/>
+            </w:r>
+            <w:r>
+              <w:rPr>
+                <w:noProof/>
+                <w:webHidden/>
+              </w:rPr>
+              <w:instrText xml:space="preserve"> PAGEREF _Toc70244331 \h </w:instrText>
+            </w:r>
+            <w:r>
+              <w:rPr>
+                <w:noProof/>
+                <w:webHidden/>
+              </w:rPr>
+            </w:r>
+            <w:r>
+              <w:rPr>
+                <w:noProof/>
+                <w:webHidden/>
+              </w:rPr>
+              <w:fldChar w:fldCharType="separate"/>
+            </w:r>
+            <w:r>
+              <w:rPr>
+                <w:noProof/>
+                <w:webHidden/>
+              </w:rPr>
+              <w:t>5</w:t>
+            </w:r>
+            <w:r>
+              <w:rPr>
+                <w:noProof/>
+                <w:webHidden/>
+              </w:rPr>
+              <w:fldChar w:fldCharType="end"/>
+            </w:r>
+          </w:hyperlink>
+        </w:p>
+        <w:p>
+          <w:pPr>
+            <w:pStyle w:val="Obsah2"/>
+            <w:tabs>
+              <w:tab w:val="right" w:leader="dot" w:pos="9062"/>
+            </w:tabs>
+            <w:rPr>
+              <w:rFonts w:eastAsiaTheme="minorEastAsia"/>
+              <w:noProof/>
+              <w:sz w:val="22"/>
+              <w:lang w:eastAsia="sk-SK"/>
+            </w:rPr>
+          </w:pPr>
+          <w:hyperlink w:anchor="_Toc70244332" w:history="1">
+            <w:r>
+              <w:rPr>
+                <w:rStyle w:val="Hypertextovprepojenie"/>
+                <w:noProof/>
+                <w:lang w:eastAsia="sk-SK"/>
+              </w:rPr>
+              <w:t>Čo chce Knihovník:</w:t>
+            </w:r>
+            <w:r>
+              <w:rPr>
+                <w:noProof/>
+                <w:webHidden/>
+              </w:rPr>
+              <w:tab/>
+            </w:r>
+            <w:r>
+              <w:rPr>
+                <w:noProof/>
+                <w:webHidden/>
+              </w:rPr>
+              <w:fldChar w:fldCharType="begin"/>
+            </w:r>
+            <w:r>
+              <w:rPr>
+                <w:noProof/>
+                <w:webHidden/>
+              </w:rPr>
+              <w:instrText xml:space="preserve"> PAGEREF _Toc70244332 \h </w:instrText>
+            </w:r>
+            <w:r>
+              <w:rPr>
+                <w:noProof/>
+                <w:webHidden/>
+              </w:rPr>
+            </w:r>
+            <w:r>
+              <w:rPr>
+                <w:noProof/>
+                <w:webHidden/>
+              </w:rPr>
+              <w:fldChar w:fldCharType="separate"/>
+            </w:r>
+            <w:r>
+              <w:rPr>
+                <w:noProof/>
+                <w:webHidden/>
+              </w:rPr>
+              <w:t>5</w:t>
+            </w:r>
+            <w:r>
+              <w:rPr>
+                <w:noProof/>
+                <w:webHidden/>
+              </w:rPr>
+              <w:fldChar w:fldCharType="end"/>
+            </w:r>
+          </w:hyperlink>
+        </w:p>
+        <w:p>
+          <w:pPr>
+            <w:pStyle w:val="Obsah2"/>
+            <w:tabs>
+              <w:tab w:val="right" w:leader="dot" w:pos="9062"/>
+            </w:tabs>
+            <w:rPr>
+              <w:rFonts w:eastAsiaTheme="minorEastAsia"/>
+              <w:noProof/>
+              <w:sz w:val="22"/>
+              <w:lang w:eastAsia="sk-SK"/>
+            </w:rPr>
+          </w:pPr>
+          <w:hyperlink w:anchor="_Toc70244333" w:history="1">
+            <w:r>
+              <w:rPr>
+                <w:rStyle w:val="Hypertextovprepojenie"/>
+                <w:noProof/>
+                <w:lang w:eastAsia="sk-SK"/>
+              </w:rPr>
+              <w:t>Čo chce Čitateľ:</w:t>
+            </w:r>
+            <w:r>
+              <w:rPr>
+                <w:noProof/>
+                <w:webHidden/>
+              </w:rPr>
+              <w:tab/>
+            </w:r>
+            <w:r>
+              <w:rPr>
+                <w:noProof/>
+                <w:webHidden/>
+              </w:rPr>
+              <w:fldChar w:fldCharType="begin"/>
+            </w:r>
+            <w:r>
+              <w:rPr>
+                <w:noProof/>
+                <w:webHidden/>
+              </w:rPr>
+              <w:instrText xml:space="preserve"> PAGEREF _Toc70244333 \h </w:instrText>
+            </w:r>
+            <w:r>
+              <w:rPr>
+                <w:noProof/>
+                <w:webHidden/>
+              </w:rPr>
+            </w:r>
+            <w:r>
+              <w:rPr>
+                <w:noProof/>
+                <w:webHidden/>
+              </w:rPr>
+              <w:fldChar w:fldCharType="separate"/>
+            </w:r>
+            <w:r>
+              <w:rPr>
+                <w:noProof/>
+                <w:webHidden/>
+              </w:rPr>
+              <w:t>5</w:t>
+            </w:r>
+            <w:r>
+              <w:rPr>
+                <w:noProof/>
+                <w:webHidden/>
+              </w:rPr>
+              <w:fldChar w:fldCharType="end"/>
+            </w:r>
+          </w:hyperlink>
+        </w:p>
+        <w:p>
+          <w:pPr>
+            <w:pStyle w:val="Obsah2"/>
+            <w:tabs>
+              <w:tab w:val="right" w:leader="dot" w:pos="9062"/>
+            </w:tabs>
+            <w:rPr>
+              <w:rFonts w:eastAsiaTheme="minorEastAsia"/>
+              <w:noProof/>
+              <w:sz w:val="22"/>
+              <w:lang w:eastAsia="sk-SK"/>
+            </w:rPr>
+          </w:pPr>
+          <w:hyperlink w:anchor="_Toc70244334" w:history="1">
+            <w:r>
+              <w:rPr>
+                <w:rStyle w:val="Hypertextovprepojenie"/>
+                <w:noProof/>
+                <w:lang w:eastAsia="sk-SK"/>
+              </w:rPr>
+              <w:t>Čo chce Organizátor:</w:t>
+            </w:r>
+            <w:r>
+              <w:rPr>
+                <w:noProof/>
+                <w:webHidden/>
+              </w:rPr>
+              <w:tab/>
+            </w:r>
+            <w:r>
+              <w:rPr>
+                <w:noProof/>
+                <w:webHidden/>
+              </w:rPr>
+              <w:fldChar w:fldCharType="begin"/>
+            </w:r>
+            <w:r>
+              <w:rPr>
+                <w:noProof/>
+                <w:webHidden/>
+              </w:rPr>
+              <w:instrText xml:space="preserve"> PAGEREF _Toc70244334 \h </w:instrText>
+            </w:r>
+            <w:r>
+              <w:rPr>
+                <w:noProof/>
+                <w:webHidden/>
+              </w:rPr>
+            </w:r>
+            <w:r>
+              <w:rPr>
+                <w:noProof/>
+                <w:webHidden/>
+              </w:rPr>
+              <w:fldChar w:fldCharType="separate"/>
+            </w:r>
+            <w:r>
+              <w:rPr>
+                <w:noProof/>
+                <w:webHidden/>
+              </w:rPr>
+              <w:t>5</w:t>
+            </w:r>
+            <w:r>
+              <w:rPr>
+                <w:noProof/>
+                <w:webHidden/>
+              </w:rPr>
+              <w:fldChar w:fldCharType="end"/>
+            </w:r>
+          </w:hyperlink>
+        </w:p>
+        <w:p>
+          <w:pPr>
+            <w:pStyle w:val="Obsah1"/>
+            <w:tabs>
+              <w:tab w:val="right" w:leader="dot" w:pos="9062"/>
+            </w:tabs>
+            <w:rPr>
+              <w:rFonts w:eastAsiaTheme="minorEastAsia"/>
+              <w:noProof/>
+              <w:sz w:val="22"/>
+              <w:lang w:eastAsia="sk-SK"/>
+            </w:rPr>
+          </w:pPr>
+          <w:hyperlink w:anchor="_Toc70244335" w:history="1">
+            <w:r>
+              <w:rPr>
+                <w:rStyle w:val="Hypertextovprepojenie"/>
+                <w:rFonts w:eastAsia="Times New Roman"/>
+                <w:noProof/>
+                <w:lang w:eastAsia="sk-SK"/>
+              </w:rPr>
+              <w:t>Hlavné procesy</w:t>
+            </w:r>
+            <w:r>
+              <w:rPr>
+                <w:noProof/>
+                <w:webHidden/>
+              </w:rPr>
+              <w:tab/>
+            </w:r>
+            <w:r>
+              <w:rPr>
+                <w:noProof/>
+                <w:webHidden/>
+              </w:rPr>
+              <w:fldChar w:fldCharType="begin"/>
+            </w:r>
+            <w:r>
+              <w:rPr>
+                <w:noProof/>
+                <w:webHidden/>
+              </w:rPr>
+              <w:instrText xml:space="preserve"> PAGEREF _Toc70244335 \h </w:instrText>
+            </w:r>
+            <w:r>
+              <w:rPr>
+                <w:noProof/>
+                <w:webHidden/>
+              </w:rPr>
+            </w:r>
+            <w:r>
+              <w:rPr>
+                <w:noProof/>
+                <w:webHidden/>
+              </w:rPr>
+              <w:fldChar w:fldCharType="separate"/>
+            </w:r>
+            <w:r>
+              <w:rPr>
+                <w:noProof/>
+                <w:webHidden/>
+              </w:rPr>
+              <w:t>6</w:t>
+            </w:r>
+            <w:r>
+              <w:rPr>
+                <w:noProof/>
+                <w:webHidden/>
+              </w:rPr>
+              <w:fldChar w:fldCharType="end"/>
+            </w:r>
+          </w:hyperlink>
+        </w:p>
+        <w:p>
+          <w:pPr>
+            <w:pStyle w:val="Obsah1"/>
+            <w:tabs>
+              <w:tab w:val="right" w:leader="dot" w:pos="9062"/>
+            </w:tabs>
+            <w:rPr>
+              <w:rFonts w:eastAsiaTheme="minorEastAsia"/>
+              <w:noProof/>
+              <w:sz w:val="22"/>
+              <w:lang w:eastAsia="sk-SK"/>
+            </w:rPr>
+          </w:pPr>
+          <w:hyperlink w:anchor="_Toc70244336" w:history="1">
+            <w:r>
+              <w:rPr>
+                <w:rStyle w:val="Hypertextovprepojenie"/>
+                <w:rFonts w:eastAsia="Times New Roman"/>
+                <w:noProof/>
+                <w:lang w:eastAsia="sk-SK"/>
+              </w:rPr>
+              <w:t>Navigácia</w:t>
+            </w:r>
+            <w:r>
+              <w:rPr>
+                <w:noProof/>
+                <w:webHidden/>
+              </w:rPr>
+              <w:tab/>
+            </w:r>
+            <w:r>
+              <w:rPr>
+                <w:noProof/>
+                <w:webHidden/>
+              </w:rPr>
+              <w:fldChar w:fldCharType="begin"/>
+            </w:r>
+            <w:r>
+              <w:rPr>
+                <w:noProof/>
+                <w:webHidden/>
+              </w:rPr>
+              <w:instrText xml:space="preserve"> PAGEREF _Toc70244336 \h </w:instrText>
+            </w:r>
+            <w:r>
+              <w:rPr>
+                <w:noProof/>
+                <w:webHidden/>
+              </w:rPr>
+            </w:r>
+            <w:r>
+              <w:rPr>
+                <w:noProof/>
+                <w:webHidden/>
+              </w:rPr>
+              <w:fldChar w:fldCharType="separate"/>
+            </w:r>
+            <w:r>
+              <w:rPr>
+                <w:noProof/>
+                <w:webHidden/>
+              </w:rPr>
+              <w:t>7</w:t>
+            </w:r>
+            <w:r>
+              <w:rPr>
+                <w:noProof/>
+                <w:webHidden/>
+              </w:rPr>
+              <w:fldChar w:fldCharType="end"/>
+            </w:r>
+          </w:hyperlink>
+        </w:p>
+        <w:p>
+          <w:pPr>
+            <w:pStyle w:val="Obsah1"/>
+            <w:tabs>
+              <w:tab w:val="right" w:leader="dot" w:pos="9062"/>
+            </w:tabs>
+            <w:rPr>
+              <w:rFonts w:eastAsiaTheme="minorEastAsia"/>
+              <w:noProof/>
+              <w:sz w:val="22"/>
+              <w:lang w:eastAsia="sk-SK"/>
+            </w:rPr>
+          </w:pPr>
+          <w:hyperlink w:anchor="_Toc70244337" w:history="1">
+            <w:r>
+              <w:rPr>
+                <w:rStyle w:val="Hypertextovprepojenie"/>
+                <w:rFonts w:eastAsia="Times New Roman"/>
+                <w:noProof/>
+                <w:lang w:eastAsia="sk-SK"/>
+              </w:rPr>
+              <w:t>Mockupy</w:t>
+            </w:r>
+            <w:r>
+              <w:rPr>
+                <w:noProof/>
+                <w:webHidden/>
+              </w:rPr>
+              <w:tab/>
+            </w:r>
+            <w:r>
+              <w:rPr>
+                <w:noProof/>
+                <w:webHidden/>
+              </w:rPr>
+              <w:fldChar w:fldCharType="begin"/>
+            </w:r>
+            <w:r>
+              <w:rPr>
+                <w:noProof/>
+                <w:webHidden/>
+              </w:rPr>
+              <w:instrText xml:space="preserve"> PAGEREF _Toc70244337 \h </w:instrText>
+            </w:r>
+            <w:r>
+              <w:rPr>
+                <w:noProof/>
+                <w:webHidden/>
+              </w:rPr>
+            </w:r>
+            <w:r>
+              <w:rPr>
+                <w:noProof/>
+                <w:webHidden/>
+              </w:rPr>
+              <w:fldChar w:fldCharType="separate"/>
+            </w:r>
+            <w:r>
+              <w:rPr>
+                <w:noProof/>
+                <w:webHidden/>
+              </w:rPr>
+              <w:t>10</w:t>
+            </w:r>
+            <w:r>
+              <w:rPr>
+                <w:noProof/>
+                <w:webHidden/>
+              </w:rPr>
+              <w:fldChar w:fldCharType="end"/>
+            </w:r>
+          </w:hyperlink>
+        </w:p>
+        <w:p>
+          <w:pPr>
+            <w:pStyle w:val="Obsah2"/>
+            <w:tabs>
+              <w:tab w:val="right" w:leader="dot" w:pos="9062"/>
+            </w:tabs>
+            <w:rPr>
+              <w:rFonts w:eastAsiaTheme="minorEastAsia"/>
+              <w:noProof/>
+              <w:sz w:val="22"/>
+              <w:lang w:eastAsia="sk-SK"/>
+            </w:rPr>
+          </w:pPr>
+          <w:hyperlink w:anchor="_Toc70244338" w:history="1">
+            <w:r>
+              <w:rPr>
+                <w:rStyle w:val="Hypertextovprepojenie"/>
+                <w:noProof/>
+                <w:lang w:eastAsia="sk-SK"/>
+              </w:rPr>
+              <w:t>Domovská stránka</w:t>
+            </w:r>
+            <w:r>
+              <w:rPr>
+                <w:noProof/>
+                <w:webHidden/>
+              </w:rPr>
+              <w:tab/>
+            </w:r>
+            <w:r>
+              <w:rPr>
+                <w:noProof/>
+                <w:webHidden/>
+              </w:rPr>
+              <w:fldChar w:fldCharType="begin"/>
+            </w:r>
+            <w:r>
+              <w:rPr>
+                <w:noProof/>
+                <w:webHidden/>
+              </w:rPr>
+              <w:instrText xml:space="preserve"> PAGEREF _Toc70244338 \h </w:instrText>
+            </w:r>
+            <w:r>
+              <w:rPr>
+                <w:noProof/>
+                <w:webHidden/>
+              </w:rPr>
+            </w:r>
+            <w:r>
+              <w:rPr>
+                <w:noProof/>
+                <w:webHidden/>
+              </w:rPr>
+              <w:fldChar w:fldCharType="separate"/>
+            </w:r>
+            <w:r>
+              <w:rPr>
+                <w:noProof/>
+                <w:webHidden/>
+              </w:rPr>
+              <w:t>10</w:t>
+            </w:r>
+            <w:r>
+              <w:rPr>
+                <w:noProof/>
+                <w:webHidden/>
+              </w:rPr>
+              <w:fldChar w:fldCharType="end"/>
+            </w:r>
+          </w:hyperlink>
+        </w:p>
+        <w:p>
+          <w:pPr>
+            <w:pStyle w:val="Obsah2"/>
+            <w:tabs>
+              <w:tab w:val="right" w:leader="dot" w:pos="9062"/>
+            </w:tabs>
+            <w:rPr>
+              <w:rFonts w:eastAsiaTheme="minorEastAsia"/>
+              <w:noProof/>
+              <w:sz w:val="22"/>
+              <w:lang w:eastAsia="sk-SK"/>
+            </w:rPr>
+          </w:pPr>
+          <w:hyperlink w:anchor="_Toc70244339" w:history="1">
+            <w:r>
+              <w:rPr>
+                <w:rStyle w:val="Hypertextovprepojenie"/>
+                <w:noProof/>
+                <w:lang w:eastAsia="sk-SK"/>
+              </w:rPr>
+              <w:t>Registrácia</w:t>
+            </w:r>
+            <w:r>
+              <w:rPr>
+                <w:noProof/>
+                <w:webHidden/>
+              </w:rPr>
+              <w:tab/>
+            </w:r>
+            <w:r>
+              <w:rPr>
+                <w:noProof/>
+                <w:webHidden/>
+              </w:rPr>
+              <w:fldChar w:fldCharType="begin"/>
+            </w:r>
+            <w:r>
+              <w:rPr>
+                <w:noProof/>
+                <w:webHidden/>
+              </w:rPr>
+              <w:instrText xml:space="preserve"> PAGEREF _Toc70244339 \h </w:instrText>
+            </w:r>
+            <w:r>
+              <w:rPr>
+                <w:noProof/>
+                <w:webHidden/>
+              </w:rPr>
+            </w:r>
+            <w:r>
+              <w:rPr>
+                <w:noProof/>
+                <w:webHidden/>
+              </w:rPr>
+              <w:fldChar w:fldCharType="separate"/>
+            </w:r>
+            <w:r>
+              <w:rPr>
+                <w:noProof/>
+                <w:webHidden/>
+              </w:rPr>
+              <w:t>10</w:t>
+            </w:r>
+            <w:r>
+              <w:rPr>
+                <w:noProof/>
+                <w:webHidden/>
+              </w:rPr>
+              <w:fldChar w:fldCharType="end"/>
+            </w:r>
+          </w:hyperlink>
+        </w:p>
+        <w:p>
+          <w:pPr>
+            <w:pStyle w:val="Obsah2"/>
+            <w:tabs>
+              <w:tab w:val="right" w:leader="dot" w:pos="9062"/>
+            </w:tabs>
+            <w:rPr>
+              <w:rFonts w:eastAsiaTheme="minorEastAsia"/>
+              <w:noProof/>
+              <w:sz w:val="22"/>
+              <w:lang w:eastAsia="sk-SK"/>
+            </w:rPr>
+          </w:pPr>
+          <w:hyperlink w:anchor="_Toc70244340" w:history="1">
+            <w:r>
+              <w:rPr>
+                <w:rStyle w:val="Hypertextovprepojenie"/>
+                <w:noProof/>
+                <w:lang w:eastAsia="sk-SK"/>
+              </w:rPr>
+              <w:t>Knihovník</w:t>
+            </w:r>
+            <w:r>
+              <w:rPr>
+                <w:noProof/>
+                <w:webHidden/>
+              </w:rPr>
+              <w:tab/>
+            </w:r>
+            <w:r>
+              <w:rPr>
+                <w:noProof/>
+                <w:webHidden/>
+              </w:rPr>
+              <w:fldChar w:fldCharType="begin"/>
+            </w:r>
+            <w:r>
+              <w:rPr>
+                <w:noProof/>
+                <w:webHidden/>
+              </w:rPr>
+              <w:instrText xml:space="preserve"> PAGEREF _Toc70244340 \h </w:instrText>
+            </w:r>
+            <w:r>
+              <w:rPr>
+                <w:noProof/>
+                <w:webHidden/>
+              </w:rPr>
+            </w:r>
+            <w:r>
+              <w:rPr>
+                <w:noProof/>
+                <w:webHidden/>
+              </w:rPr>
+              <w:fldChar w:fldCharType="separate"/>
+            </w:r>
+            <w:r>
+              <w:rPr>
+                <w:noProof/>
+                <w:webHidden/>
+              </w:rPr>
+              <w:t>11</w:t>
+            </w:r>
+            <w:r>
+              <w:rPr>
+                <w:noProof/>
+                <w:webHidden/>
+              </w:rPr>
+              <w:fldChar w:fldCharType="end"/>
+            </w:r>
+          </w:hyperlink>
+        </w:p>
+        <w:p>
+          <w:pPr>
+            <w:pStyle w:val="Obsah2"/>
+            <w:tabs>
+              <w:tab w:val="right" w:leader="dot" w:pos="9062"/>
+            </w:tabs>
+            <w:rPr>
+              <w:rFonts w:eastAsiaTheme="minorEastAsia"/>
+              <w:noProof/>
+              <w:sz w:val="22"/>
+              <w:lang w:eastAsia="sk-SK"/>
+            </w:rPr>
+          </w:pPr>
+          <w:hyperlink w:anchor="_Toc70244341" w:history="1">
+            <w:r>
+              <w:rPr>
+                <w:rStyle w:val="Hypertextovprepojenie"/>
+                <w:noProof/>
+                <w:lang w:eastAsia="sk-SK"/>
+              </w:rPr>
+              <w:t>Knihovník - vydanie knihy</w:t>
+            </w:r>
+            <w:r>
+              <w:rPr>
+                <w:noProof/>
+                <w:webHidden/>
+              </w:rPr>
+              <w:tab/>
+            </w:r>
+            <w:r>
+              <w:rPr>
+                <w:noProof/>
+                <w:webHidden/>
+              </w:rPr>
+              <w:fldChar w:fldCharType="begin"/>
+            </w:r>
+            <w:r>
+              <w:rPr>
+                <w:noProof/>
+                <w:webHidden/>
+              </w:rPr>
+              <w:instrText xml:space="preserve"> PAGEREF _Toc70244341 \h </w:instrText>
+            </w:r>
+            <w:r>
+              <w:rPr>
+                <w:noProof/>
+                <w:webHidden/>
+              </w:rPr>
+            </w:r>
+            <w:r>
+              <w:rPr>
+                <w:noProof/>
+                <w:webHidden/>
+              </w:rPr>
+              <w:fldChar w:fldCharType="separate"/>
+            </w:r>
+            <w:r>
+              <w:rPr>
+                <w:noProof/>
+                <w:webHidden/>
+              </w:rPr>
+              <w:t>12</w:t>
+            </w:r>
+            <w:r>
+              <w:rPr>
+                <w:noProof/>
+                <w:webHidden/>
+              </w:rPr>
+              <w:fldChar w:fldCharType="end"/>
+            </w:r>
+          </w:hyperlink>
+        </w:p>
+        <w:p>
+          <w:pPr>
+            <w:pStyle w:val="Obsah2"/>
+            <w:tabs>
+              <w:tab w:val="right" w:leader="dot" w:pos="9062"/>
+            </w:tabs>
+            <w:rPr>
+              <w:rFonts w:eastAsiaTheme="minorEastAsia"/>
+              <w:noProof/>
+              <w:sz w:val="22"/>
+              <w:lang w:eastAsia="sk-SK"/>
+            </w:rPr>
+          </w:pPr>
+          <w:hyperlink w:anchor="_Toc70244342" w:history="1">
+            <w:r>
+              <w:rPr>
+                <w:rStyle w:val="Hypertextovprepojenie"/>
+                <w:noProof/>
+                <w:lang w:eastAsia="sk-SK"/>
+              </w:rPr>
+              <w:t>Organizátor</w:t>
+            </w:r>
+            <w:r>
+              <w:rPr>
+                <w:noProof/>
+                <w:webHidden/>
+              </w:rPr>
+              <w:tab/>
+            </w:r>
+            <w:r>
+              <w:rPr>
+                <w:noProof/>
+                <w:webHidden/>
+              </w:rPr>
+              <w:fldChar w:fldCharType="begin"/>
+            </w:r>
+            <w:r>
+              <w:rPr>
+                <w:noProof/>
+                <w:webHidden/>
+              </w:rPr>
+              <w:instrText xml:space="preserve"> PAGEREF _Toc70244342 \h </w:instrText>
+            </w:r>
+            <w:r>
+              <w:rPr>
+                <w:noProof/>
+                <w:webHidden/>
+              </w:rPr>
+            </w:r>
+            <w:r>
+              <w:rPr>
+                <w:noProof/>
+                <w:webHidden/>
+              </w:rPr>
+              <w:fldChar w:fldCharType="separate"/>
+            </w:r>
+            <w:r>
+              <w:rPr>
+                <w:noProof/>
+                <w:webHidden/>
+              </w:rPr>
+              <w:t>13</w:t>
+            </w:r>
+            <w:r>
+              <w:rPr>
+                <w:noProof/>
+                <w:webHidden/>
+              </w:rPr>
+              <w:fldChar w:fldCharType="end"/>
+            </w:r>
+          </w:hyperlink>
+        </w:p>
+        <w:p>
+          <w:pPr>
+            <w:pStyle w:val="Obsah2"/>
+            <w:tabs>
+              <w:tab w:val="right" w:leader="dot" w:pos="9062"/>
+            </w:tabs>
+            <w:rPr>
+              <w:rFonts w:eastAsiaTheme="minorEastAsia"/>
+              <w:noProof/>
+              <w:sz w:val="22"/>
+              <w:lang w:eastAsia="sk-SK"/>
+            </w:rPr>
+          </w:pPr>
+          <w:hyperlink w:anchor="_Toc70244343" w:history="1">
+            <w:r>
+              <w:rPr>
+                <w:rStyle w:val="Hypertextovprepojenie"/>
+                <w:noProof/>
+                <w:lang w:eastAsia="sk-SK"/>
+              </w:rPr>
+              <w:t>Organizátor - pridanie podujatia</w:t>
+            </w:r>
+            <w:r>
+              <w:rPr>
+                <w:noProof/>
+                <w:webHidden/>
+              </w:rPr>
+              <w:tab/>
+            </w:r>
+            <w:r>
+              <w:rPr>
+                <w:noProof/>
+                <w:webHidden/>
+              </w:rPr>
+              <w:fldChar w:fldCharType="begin"/>
+            </w:r>
+            <w:r>
+              <w:rPr>
+                <w:noProof/>
+                <w:webHidden/>
+              </w:rPr>
+              <w:instrText xml:space="preserve"> PAGEREF _Toc70244343 \h </w:instrText>
+            </w:r>
+            <w:r>
+              <w:rPr>
+                <w:noProof/>
+                <w:webHidden/>
+              </w:rPr>
+            </w:r>
+            <w:r>
+              <w:rPr>
+                <w:noProof/>
+                <w:webHidden/>
+              </w:rPr>
+              <w:fldChar w:fldCharType="separate"/>
+            </w:r>
+            <w:r>
+              <w:rPr>
+                <w:noProof/>
+                <w:webHidden/>
+              </w:rPr>
+              <w:t>13</w:t>
+            </w:r>
+            <w:r>
+              <w:rPr>
+                <w:noProof/>
+                <w:webHidden/>
+              </w:rPr>
+              <w:fldChar w:fldCharType="end"/>
+            </w:r>
+          </w:hyperlink>
+        </w:p>
+        <w:p>
+          <w:pPr>
+            <w:pStyle w:val="Obsah2"/>
+            <w:tabs>
+              <w:tab w:val="right" w:leader="dot" w:pos="9062"/>
+            </w:tabs>
+            <w:rPr>
+              <w:rFonts w:eastAsiaTheme="minorEastAsia"/>
+              <w:noProof/>
+              <w:sz w:val="22"/>
+              <w:lang w:eastAsia="sk-SK"/>
+            </w:rPr>
+          </w:pPr>
+          <w:hyperlink w:anchor="_Toc70244344" w:history="1">
+            <w:r>
+              <w:rPr>
+                <w:rStyle w:val="Hypertextovprepojenie"/>
+                <w:noProof/>
+                <w:lang w:eastAsia="sk-SK"/>
+              </w:rPr>
+              <w:t>Čitateľ</w:t>
+            </w:r>
+            <w:r>
+              <w:rPr>
+                <w:noProof/>
+                <w:webHidden/>
+              </w:rPr>
+              <w:tab/>
+            </w:r>
+            <w:r>
+              <w:rPr>
+                <w:noProof/>
+                <w:webHidden/>
+              </w:rPr>
+              <w:fldChar w:fldCharType="begin"/>
+            </w:r>
+            <w:r>
+              <w:rPr>
+                <w:noProof/>
+                <w:webHidden/>
+              </w:rPr>
+              <w:instrText xml:space="preserve"> PAGEREF _Toc70244344 \h </w:instrText>
+            </w:r>
+            <w:r>
+              <w:rPr>
+                <w:noProof/>
+                <w:webHidden/>
+              </w:rPr>
+            </w:r>
+            <w:r>
+              <w:rPr>
+                <w:noProof/>
+                <w:webHidden/>
+              </w:rPr>
+              <w:fldChar w:fldCharType="separate"/>
+            </w:r>
+            <w:r>
+              <w:rPr>
+                <w:noProof/>
+                <w:webHidden/>
+              </w:rPr>
+              <w:t>14</w:t>
+            </w:r>
+            <w:r>
+              <w:rPr>
+                <w:noProof/>
+                <w:webHidden/>
+              </w:rPr>
+              <w:fldChar w:fldCharType="end"/>
+            </w:r>
+          </w:hyperlink>
+        </w:p>
+        <w:p>
+          <w:pPr>
+            <w:pStyle w:val="Obsah2"/>
+            <w:tabs>
+              <w:tab w:val="right" w:leader="dot" w:pos="9062"/>
+            </w:tabs>
+            <w:rPr>
+              <w:rFonts w:eastAsiaTheme="minorEastAsia"/>
+              <w:noProof/>
+              <w:sz w:val="22"/>
+              <w:lang w:eastAsia="sk-SK"/>
+            </w:rPr>
+          </w:pPr>
+          <w:hyperlink w:anchor="_Toc70244345" w:history="1">
+            <w:r>
+              <w:rPr>
+                <w:rStyle w:val="Hypertextovprepojenie"/>
+                <w:noProof/>
+                <w:lang w:eastAsia="sk-SK"/>
+              </w:rPr>
+              <w:t>Čitateľ - kalendár podujatí</w:t>
+            </w:r>
+            <w:r>
+              <w:rPr>
+                <w:noProof/>
+                <w:webHidden/>
+              </w:rPr>
+              <w:tab/>
+            </w:r>
+            <w:r>
+              <w:rPr>
+                <w:noProof/>
+                <w:webHidden/>
+              </w:rPr>
+              <w:fldChar w:fldCharType="begin"/>
+            </w:r>
+            <w:r>
+              <w:rPr>
+                <w:noProof/>
+                <w:webHidden/>
+              </w:rPr>
+              <w:instrText xml:space="preserve"> PAGEREF _Toc70244345 \h </w:instrText>
+            </w:r>
+            <w:r>
+              <w:rPr>
+                <w:noProof/>
+                <w:webHidden/>
+              </w:rPr>
+            </w:r>
+            <w:r>
+              <w:rPr>
+                <w:noProof/>
+                <w:webHidden/>
+              </w:rPr>
+              <w:fldChar w:fldCharType="separate"/>
+            </w:r>
+            <w:r>
+              <w:rPr>
+                <w:noProof/>
+                <w:webHidden/>
+              </w:rPr>
+              <w:t>14</w:t>
+            </w:r>
+            <w:r>
+              <w:rPr>
+                <w:noProof/>
+                <w:webHidden/>
+              </w:rPr>
+              <w:fldChar w:fldCharType="end"/>
+            </w:r>
+          </w:hyperlink>
+        </w:p>
+        <w:p>
+          <w:pPr>
+            <w:pStyle w:val="Obsah1"/>
+            <w:tabs>
+              <w:tab w:val="right" w:leader="dot" w:pos="9062"/>
+            </w:tabs>
+            <w:rPr>
+              <w:rFonts w:eastAsiaTheme="minorEastAsia"/>
+              <w:noProof/>
+              <w:sz w:val="22"/>
+              <w:lang w:eastAsia="sk-SK"/>
+            </w:rPr>
+          </w:pPr>
+          <w:hyperlink w:anchor="_Toc70244346" w:history="1">
+            <w:r>
+              <w:rPr>
+                <w:rStyle w:val="Hypertextovprepojenie"/>
+                <w:rFonts w:eastAsia="Times New Roman"/>
+                <w:noProof/>
+                <w:lang w:eastAsia="sk-SK"/>
+              </w:rPr>
+              <w:t>Nefunkčné požiadavky</w:t>
+            </w:r>
+            <w:r>
+              <w:rPr>
+                <w:noProof/>
+                <w:webHidden/>
+              </w:rPr>
+              <w:tab/>
+            </w:r>
+            <w:r>
+              <w:rPr>
+                <w:noProof/>
+                <w:webHidden/>
+              </w:rPr>
+              <w:fldChar w:fldCharType="begin"/>
+            </w:r>
+            <w:r>
+              <w:rPr>
+                <w:noProof/>
+                <w:webHidden/>
+              </w:rPr>
+              <w:instrText xml:space="preserve"> PAGEREF _Toc70244346 \h </w:instrText>
+            </w:r>
+            <w:r>
+              <w:rPr>
+                <w:noProof/>
+                <w:webHidden/>
+              </w:rPr>
+            </w:r>
+            <w:r>
+              <w:rPr>
+                <w:noProof/>
+                <w:webHidden/>
+              </w:rPr>
+              <w:fldChar w:fldCharType="separate"/>
+            </w:r>
+            <w:r>
+              <w:rPr>
+                <w:noProof/>
+                <w:webHidden/>
+              </w:rPr>
+              <w:t>15</w:t>
+            </w:r>
+            <w:r>
+              <w:rPr>
+                <w:noProof/>
+                <w:webHidden/>
+              </w:rPr>
+              <w:fldChar w:fldCharType="end"/>
+            </w:r>
+          </w:hyperlink>
+        </w:p>
+        <w:p>
+          <w:pPr>
+            <w:pStyle w:val="Obsah1"/>
+            <w:tabs>
+              <w:tab w:val="right" w:leader="dot" w:pos="9062"/>
+            </w:tabs>
+            <w:rPr>
+              <w:rFonts w:eastAsiaTheme="minorEastAsia"/>
+              <w:noProof/>
+              <w:sz w:val="22"/>
+              <w:lang w:eastAsia="sk-SK"/>
+            </w:rPr>
+          </w:pPr>
+          <w:hyperlink w:anchor="_Toc70244347" w:history="1">
+            <w:r>
+              <w:rPr>
+                <w:rStyle w:val="Hypertextovprepojenie"/>
+                <w:noProof/>
+              </w:rPr>
+              <w:t>Záver</w:t>
+            </w:r>
+            <w:r>
+              <w:rPr>
+                <w:noProof/>
+                <w:webHidden/>
+              </w:rPr>
+              <w:tab/>
+            </w:r>
+            <w:r>
+              <w:rPr>
+                <w:noProof/>
+                <w:webHidden/>
+              </w:rPr>
+              <w:fldChar w:fldCharType="begin"/>
+            </w:r>
+            <w:r>
+              <w:rPr>
+                <w:noProof/>
+                <w:webHidden/>
+              </w:rPr>
+              <w:instrText xml:space="preserve"> PAGEREF _Toc70244347 \h </w:instrText>
+            </w:r>
+            <w:r>
+              <w:rPr>
+                <w:noProof/>
+                <w:webHidden/>
+              </w:rPr>
+            </w:r>
+            <w:r>
+              <w:rPr>
+                <w:noProof/>
+                <w:webHidden/>
+              </w:rPr>
+              <w:fldChar w:fldCharType="separate"/>
+            </w:r>
+            <w:r>
+              <w:rPr>
+                <w:noProof/>
+                <w:webHidden/>
+              </w:rPr>
+              <w:t>15</w:t>
+            </w:r>
+            <w:r>
+              <w:rPr>
+                <w:noProof/>
+                <w:webHidden/>
+              </w:rPr>
+              <w:fldChar w:fldCharType="end"/>
+            </w:r>
+          </w:hyperlink>
+        </w:p>
+        <w:p>
+          <w:r>
+            <w:rPr>
+              <w:b/>
+              <w:bCs/>
+            </w:rPr>
+            <w:fldChar w:fldCharType="end"/>
+          </w:r>
+        </w:p>
+      </w:sdtContent>
+    </w:sdt>
+    <w:p>
+      <w:pPr>
+        <w:spacing w:line="259" w:lineRule="auto"/>
+        <w:jc w:val="left"/>
+        <w:rPr>
+          <w:rFonts w:asciiTheme="majorHAnsi" w:eastAsiaTheme="majorEastAsia" w:hAnsiTheme="majorHAnsi" w:cstheme="majorBidi"/>
+          <w:b/>
+          <w:spacing w:val="-10"/>
+          <w:kern w:val="28"/>
+          <w:sz w:val="40"/>
+          <w:szCs w:val="56"/>
+        </w:rPr>
+      </w:pPr>
+      <w:r>
+        <w:br w:type="page"/>
+      </w:r>
+    </w:p>
+    <w:p>
+      <w:pPr>
+        <w:pStyle w:val="Nzov"/>
+        <w:outlineLvl w:val="0"/>
+      </w:pPr>
+      <w:bookmarkStart w:id="0" w:name="_Toc70244321"/>
       <w:r>
         <w:lastRenderedPageBreak/>
         <w:t>Vízia</w:t>
       </w:r>
+      <w:bookmarkEnd w:id="0"/>
     </w:p>
     <w:p>
       <w:pPr>
@@ -317,7 +2336,9 @@
     <w:p>
       <w:pPr>
         <w:pStyle w:val="Nzov"/>
-      </w:pPr>
+        <w:outlineLvl w:val="0"/>
+      </w:pPr>
+      <w:bookmarkStart w:id="1" w:name="_Toc70244322"/>
       <w:r>
         <w:t>Vyu</w:t>
       </w:r>
@@ -327,6 +2348,7 @@
       <w:r>
         <w:t>itie</w:t>
       </w:r>
+      <w:bookmarkEnd w:id="1"/>
     </w:p>
     <w:p>
       <w:pPr>
@@ -482,13 +2504,16 @@
     <w:p>
       <w:pPr>
         <w:pStyle w:val="Nzov"/>
-      </w:pPr>
+        <w:outlineLvl w:val="0"/>
+      </w:pPr>
+      <w:bookmarkStart w:id="2" w:name="_Toc70244323"/>
       <w:r>
         <w:t xml:space="preserve">Poznaj svojich </w:t>
       </w:r>
       <w:r>
         <w:t>používateľov</w:t>
       </w:r>
+      <w:bookmarkEnd w:id="2"/>
       <w:r>
         <w:t> </w:t>
       </w:r>
@@ -496,17 +2521,20 @@
     <w:p>
       <w:pPr>
         <w:pStyle w:val="Bezriadkovania"/>
-        <w:rPr>
-          <w:szCs w:val="24"/>
-          <w:lang w:eastAsia="sk-SK"/>
-        </w:rPr>
-      </w:pPr>
+        <w:outlineLvl w:val="1"/>
+        <w:rPr>
+          <w:szCs w:val="24"/>
+          <w:lang w:eastAsia="sk-SK"/>
+        </w:rPr>
+      </w:pPr>
+      <w:bookmarkStart w:id="3" w:name="_Toc70244324"/>
       <w:r>
         <w:rPr>
           <w:lang w:eastAsia="sk-SK"/>
         </w:rPr>
         <w:t>Knihovník</w:t>
       </w:r>
+      <w:bookmarkEnd w:id="3"/>
     </w:p>
     <w:p>
       <w:pPr>
@@ -662,18 +2690,21 @@
     <w:p>
       <w:pPr>
         <w:pStyle w:val="Bezriadkovania"/>
+        <w:outlineLvl w:val="1"/>
         <w:rPr>
           <w:sz w:val="24"/>
           <w:szCs w:val="24"/>
           <w:lang w:eastAsia="sk-SK"/>
         </w:rPr>
       </w:pPr>
+      <w:bookmarkStart w:id="4" w:name="_Toc70244325"/>
       <w:r>
         <w:rPr>
           <w:lang w:eastAsia="sk-SK"/>
         </w:rPr>
         <w:t>Organizátor</w:t>
       </w:r>
+      <w:bookmarkEnd w:id="4"/>
     </w:p>
     <w:p>
       <w:pPr>
@@ -813,18 +2844,21 @@
     <w:p>
       <w:pPr>
         <w:pStyle w:val="Bezriadkovania"/>
+        <w:outlineLvl w:val="1"/>
         <w:rPr>
           <w:sz w:val="24"/>
           <w:szCs w:val="24"/>
           <w:lang w:eastAsia="sk-SK"/>
         </w:rPr>
       </w:pPr>
+      <w:bookmarkStart w:id="5" w:name="_Toc70244326"/>
       <w:r>
         <w:rPr>
           <w:lang w:eastAsia="sk-SK"/>
         </w:rPr>
         <w:t>Čitateľ</w:t>
       </w:r>
+      <w:bookmarkEnd w:id="5"/>
     </w:p>
     <w:p>
       <w:pPr>
@@ -974,6 +3008,7 @@
     <w:p>
       <w:pPr>
         <w:pStyle w:val="Nzov"/>
+        <w:outlineLvl w:val="0"/>
         <w:rPr>
           <w:rFonts w:eastAsia="Times New Roman"/>
           <w:sz w:val="24"/>
@@ -981,6 +3016,7 @@
           <w:lang w:eastAsia="sk-SK"/>
         </w:rPr>
       </w:pPr>
+      <w:bookmarkStart w:id="6" w:name="_Toc70244327"/>
       <w:r>
         <w:rPr>
           <w:rFonts w:eastAsia="Times New Roman"/>
@@ -988,21 +3024,31 @@
         </w:rPr>
         <w:t>Používateľský jazyk</w:t>
       </w:r>
+      <w:bookmarkEnd w:id="6"/>
     </w:p>
     <w:p>
       <w:pPr>
         <w:pStyle w:val="Bezriadkovania"/>
+        <w:outlineLvl w:val="1"/>
         <w:rPr>
           <w:sz w:val="24"/>
           <w:szCs w:val="24"/>
           <w:lang w:eastAsia="sk-SK"/>
         </w:rPr>
       </w:pPr>
-      <w:r>
-        <w:rPr>
-          <w:lang w:eastAsia="sk-SK"/>
-        </w:rPr>
-        <w:t>Kniha </w:t>
+      <w:bookmarkStart w:id="7" w:name="_Toc70244328"/>
+      <w:r>
+        <w:rPr>
+          <w:lang w:eastAsia="sk-SK"/>
+        </w:rPr>
+        <w:t>Kniha</w:t>
+      </w:r>
+      <w:bookmarkEnd w:id="7"/>
+      <w:r>
+        <w:rPr>
+          <w:lang w:eastAsia="sk-SK"/>
+        </w:rPr>
+        <w:t> </w:t>
       </w:r>
     </w:p>
     <w:p>
@@ -1126,18 +3172,21 @@
     <w:p>
       <w:pPr>
         <w:pStyle w:val="Bezriadkovania"/>
+        <w:outlineLvl w:val="1"/>
         <w:rPr>
           <w:sz w:val="24"/>
           <w:szCs w:val="24"/>
           <w:lang w:eastAsia="sk-SK"/>
         </w:rPr>
       </w:pPr>
+      <w:bookmarkStart w:id="8" w:name="_Toc70244329"/>
       <w:r>
         <w:rPr>
           <w:lang w:eastAsia="sk-SK"/>
         </w:rPr>
         <w:t>Podujatie</w:t>
       </w:r>
+      <w:bookmarkEnd w:id="8"/>
     </w:p>
     <w:p>
       <w:pPr>
@@ -1422,6 +3471,7 @@
     <w:p>
       <w:pPr>
         <w:pStyle w:val="Bezriadkovania"/>
+        <w:outlineLvl w:val="1"/>
         <w:rPr>
           <w:rFonts w:asciiTheme="minorHAnsi" w:hAnsiTheme="minorHAnsi"/>
           <w:sz w:val="24"/>
@@ -1429,12 +3479,14 @@
           <w:lang w:eastAsia="sk-SK"/>
         </w:rPr>
       </w:pPr>
+      <w:bookmarkStart w:id="9" w:name="_Toc70244330"/>
       <w:r>
         <w:rPr>
           <w:lang w:eastAsia="sk-SK"/>
         </w:rPr>
         <w:t>Miestnosť</w:t>
       </w:r>
+      <w:bookmarkEnd w:id="9"/>
     </w:p>
     <w:p>
       <w:pPr>
@@ -1509,11 +3561,13 @@
     <w:p>
       <w:pPr>
         <w:pStyle w:val="Nzov"/>
+        <w:outlineLvl w:val="0"/>
         <w:rPr>
           <w:rFonts w:eastAsia="Times New Roman"/>
           <w:lang w:eastAsia="sk-SK"/>
         </w:rPr>
       </w:pPr>
+      <w:bookmarkStart w:id="10" w:name="_Toc70244331"/>
       <w:r>
         <w:rPr>
           <w:rFonts w:eastAsia="Times New Roman"/>
@@ -1522,20 +3576,24 @@
         <w:lastRenderedPageBreak/>
         <w:t>Najbežnejšie úlohy</w:t>
       </w:r>
+      <w:bookmarkEnd w:id="10"/>
     </w:p>
     <w:p>
       <w:pPr>
         <w:pStyle w:val="Bezriadkovania"/>
-        <w:rPr>
-          <w:lang w:eastAsia="sk-SK"/>
-        </w:rPr>
-      </w:pPr>
+        <w:outlineLvl w:val="1"/>
+        <w:rPr>
+          <w:lang w:eastAsia="sk-SK"/>
+        </w:rPr>
+      </w:pPr>
+      <w:bookmarkStart w:id="11" w:name="_Toc70244332"/>
       <w:r>
         <w:rPr>
           <w:lang w:eastAsia="sk-SK"/>
         </w:rPr>
         <w:t>Čo chce Knihovník:</w:t>
       </w:r>
+      <w:bookmarkEnd w:id="11"/>
     </w:p>
     <w:p>
       <w:pPr>
@@ -1675,16 +3733,19 @@
     <w:p>
       <w:pPr>
         <w:pStyle w:val="Bezriadkovania"/>
-        <w:rPr>
-          <w:lang w:eastAsia="sk-SK"/>
-        </w:rPr>
-      </w:pPr>
+        <w:outlineLvl w:val="1"/>
+        <w:rPr>
+          <w:lang w:eastAsia="sk-SK"/>
+        </w:rPr>
+      </w:pPr>
+      <w:bookmarkStart w:id="12" w:name="_Toc70244333"/>
       <w:r>
         <w:rPr>
           <w:lang w:eastAsia="sk-SK"/>
         </w:rPr>
         <w:t>Čo chce Čitateľ:</w:t>
       </w:r>
+      <w:bookmarkEnd w:id="12"/>
     </w:p>
     <w:p>
       <w:pPr>
@@ -1908,16 +3969,19 @@
     <w:p>
       <w:pPr>
         <w:pStyle w:val="Bezriadkovania"/>
-        <w:rPr>
-          <w:lang w:eastAsia="sk-SK"/>
-        </w:rPr>
-      </w:pPr>
+        <w:outlineLvl w:val="1"/>
+        <w:rPr>
+          <w:lang w:eastAsia="sk-SK"/>
+        </w:rPr>
+      </w:pPr>
+      <w:bookmarkStart w:id="13" w:name="_Toc70244334"/>
       <w:r>
         <w:rPr>
           <w:lang w:eastAsia="sk-SK"/>
         </w:rPr>
         <w:t>Čo chce Organizátor:</w:t>
       </w:r>
+      <w:bookmarkEnd w:id="13"/>
     </w:p>
     <w:p>
       <w:pPr>
@@ -2018,6 +4082,7 @@
     <w:p>
       <w:pPr>
         <w:pStyle w:val="Nzov"/>
+        <w:outlineLvl w:val="0"/>
         <w:rPr>
           <w:rFonts w:eastAsia="Times New Roman"/>
           <w:sz w:val="24"/>
@@ -2025,6 +4090,7 @@
           <w:lang w:eastAsia="sk-SK"/>
         </w:rPr>
       </w:pPr>
+      <w:bookmarkStart w:id="14" w:name="_Toc70244335"/>
       <w:r>
         <w:rPr>
           <w:rFonts w:eastAsia="Times New Roman"/>
@@ -2033,6 +4099,7 @@
         <w:lastRenderedPageBreak/>
         <w:t>Hlavné procesy</w:t>
       </w:r>
+      <w:bookmarkEnd w:id="14"/>
     </w:p>
     <w:p>
       <w:pPr>
@@ -2138,7 +4205,7 @@
                     </pic:cNvPicPr>
                   </pic:nvPicPr>
                   <pic:blipFill>
-                    <a:blip r:embed="rId5">
+                    <a:blip r:embed="rId6">
                       <a:extLst>
                         <a:ext uri="{28A0092B-C50C-407E-A947-70E740481C1C}">
                           <a14:useLocalDpi xmlns:a14="http://schemas.microsoft.com/office/drawing/2010/main" val="0"/>
@@ -2184,28 +4251,19 @@
       <w:r>
         <w:t xml:space="preserve">Obrázok </w:t>
       </w:r>
-      <w:r>
-        <w:fldChar w:fldCharType="begin"/>
-      </w:r>
-      <w:r>
-        <w:instrText xml:space="preserve"> SEQ Obrázok \* ARABIC </w:instrText>
-      </w:r>
-      <w:r>
-        <w:fldChar w:fldCharType="separate"/>
-      </w:r>
-      <w:r>
-        <w:rPr>
-          <w:noProof/>
-        </w:rPr>
-        <w:t>1</w:t>
-      </w:r>
-      <w:r>
-        <w:fldChar w:fldCharType="end"/>
-      </w:r>
+      <w:fldSimple w:instr=" SEQ Obrázok \* ARABIC ">
+        <w:r>
+          <w:rPr>
+            <w:noProof/>
+          </w:rPr>
+          <w:t>1</w:t>
+        </w:r>
+      </w:fldSimple>
     </w:p>
     <w:p>
       <w:pPr>
         <w:pStyle w:val="Nzov"/>
+        <w:outlineLvl w:val="0"/>
         <w:rPr>
           <w:rFonts w:eastAsia="Times New Roman"/>
           <w:sz w:val="24"/>
@@ -2213,6 +4271,7 @@
           <w:lang w:eastAsia="sk-SK"/>
         </w:rPr>
       </w:pPr>
+      <w:bookmarkStart w:id="15" w:name="_Toc70244336"/>
       <w:r>
         <w:rPr>
           <w:rFonts w:eastAsia="Times New Roman"/>
@@ -2221,6 +4280,7 @@
         <w:lastRenderedPageBreak/>
         <w:t>Navigácia</w:t>
       </w:r>
+      <w:bookmarkEnd w:id="15"/>
     </w:p>
     <w:p>
       <w:pPr>
@@ -2265,7 +4325,7 @@
                     </pic:cNvPicPr>
                   </pic:nvPicPr>
                   <pic:blipFill>
-                    <a:blip r:embed="rId6" cstate="print">
+                    <a:blip r:embed="rId7" cstate="print">
                       <a:extLst>
                         <a:ext uri="{28A0092B-C50C-407E-A947-70E740481C1C}">
                           <a14:useLocalDpi xmlns:a14="http://schemas.microsoft.com/office/drawing/2010/main" val="0"/>
@@ -2317,24 +4377,14 @@
       <w:r>
         <w:t xml:space="preserve">Obrázok </w:t>
       </w:r>
-      <w:r>
-        <w:fldChar w:fldCharType="begin"/>
-      </w:r>
-      <w:r>
-        <w:instrText xml:space="preserve"> SEQ Obrázok \* ARABIC </w:instrText>
-      </w:r>
-      <w:r>
-        <w:fldChar w:fldCharType="separate"/>
-      </w:r>
-      <w:r>
-        <w:rPr>
-          <w:noProof/>
-        </w:rPr>
-        <w:t>2</w:t>
-      </w:r>
-      <w:r>
-        <w:fldChar w:fldCharType="end"/>
-      </w:r>
+      <w:fldSimple w:instr=" SEQ Obrázok \* ARABIC ">
+        <w:r>
+          <w:rPr>
+            <w:noProof/>
+          </w:rPr>
+          <w:t>2</w:t>
+        </w:r>
+      </w:fldSimple>
     </w:p>
     <w:p>
       <w:pPr>
@@ -2392,7 +4442,7 @@
                     </pic:cNvPicPr>
                   </pic:nvPicPr>
                   <pic:blipFill>
-                    <a:blip r:embed="rId7" cstate="print">
+                    <a:blip r:embed="rId8" cstate="print">
                       <a:extLst>
                         <a:ext uri="{28A0092B-C50C-407E-A947-70E740481C1C}">
                           <a14:useLocalDpi xmlns:a14="http://schemas.microsoft.com/office/drawing/2010/main" val="0"/>
@@ -2444,24 +4494,14 @@
       <w:r>
         <w:t xml:space="preserve">Obrázok </w:t>
       </w:r>
-      <w:r>
-        <w:fldChar w:fldCharType="begin"/>
-      </w:r>
-      <w:r>
-        <w:instrText xml:space="preserve"> SEQ Obrázok \* ARABIC </w:instrText>
-      </w:r>
-      <w:r>
-        <w:fldChar w:fldCharType="separate"/>
-      </w:r>
-      <w:r>
-        <w:rPr>
-          <w:noProof/>
-        </w:rPr>
-        <w:t>3</w:t>
-      </w:r>
-      <w:r>
-        <w:fldChar w:fldCharType="end"/>
-      </w:r>
+      <w:fldSimple w:instr=" SEQ Obrázok \* ARABIC ">
+        <w:r>
+          <w:rPr>
+            <w:noProof/>
+          </w:rPr>
+          <w:t>3</w:t>
+        </w:r>
+      </w:fldSimple>
     </w:p>
     <w:p>
       <w:pPr>
@@ -2510,7 +4550,7 @@
                     </pic:cNvPicPr>
                   </pic:nvPicPr>
                   <pic:blipFill>
-                    <a:blip r:embed="rId8">
+                    <a:blip r:embed="rId9">
                       <a:extLst>
                         <a:ext uri="{28A0092B-C50C-407E-A947-70E740481C1C}">
                           <a14:useLocalDpi xmlns:a14="http://schemas.microsoft.com/office/drawing/2010/main" val="0"/>
@@ -2562,24 +4602,14 @@
       <w:r>
         <w:t xml:space="preserve">Obrázok </w:t>
       </w:r>
-      <w:r>
-        <w:fldChar w:fldCharType="begin"/>
-      </w:r>
-      <w:r>
-        <w:instrText xml:space="preserve"> SEQ Obrázok \* ARABIC </w:instrText>
-      </w:r>
-      <w:r>
-        <w:fldChar w:fldCharType="separate"/>
-      </w:r>
-      <w:r>
-        <w:rPr>
-          <w:noProof/>
-        </w:rPr>
-        <w:t>4</w:t>
-      </w:r>
-      <w:r>
-        <w:fldChar w:fldCharType="end"/>
-      </w:r>
+      <w:fldSimple w:instr=" SEQ Obrázok \* ARABIC ">
+        <w:r>
+          <w:rPr>
+            <w:noProof/>
+          </w:rPr>
+          <w:t>4</w:t>
+        </w:r>
+      </w:fldSimple>
     </w:p>
     <w:p>
       <w:pPr>
@@ -2637,7 +4667,7 @@
                     </pic:cNvPicPr>
                   </pic:nvPicPr>
                   <pic:blipFill>
-                    <a:blip r:embed="rId9">
+                    <a:blip r:embed="rId10">
                       <a:extLst>
                         <a:ext uri="{28A0092B-C50C-407E-A947-70E740481C1C}">
                           <a14:useLocalDpi xmlns:a14="http://schemas.microsoft.com/office/drawing/2010/main" val="0"/>
@@ -2689,24 +4719,14 @@
       <w:r>
         <w:t xml:space="preserve">Obrázok </w:t>
       </w:r>
-      <w:r>
-        <w:fldChar w:fldCharType="begin"/>
-      </w:r>
-      <w:r>
-        <w:instrText xml:space="preserve"> SEQ Obrázok \* ARABIC </w:instrText>
-      </w:r>
-      <w:r>
-        <w:fldChar w:fldCharType="separate"/>
-      </w:r>
-      <w:r>
-        <w:rPr>
-          <w:noProof/>
-        </w:rPr>
-        <w:t>5</w:t>
-      </w:r>
-      <w:r>
-        <w:fldChar w:fldCharType="end"/>
-      </w:r>
+      <w:fldSimple w:instr=" SEQ Obrázok \* ARABIC ">
+        <w:r>
+          <w:rPr>
+            <w:noProof/>
+          </w:rPr>
+          <w:t>5</w:t>
+        </w:r>
+      </w:fldSimple>
     </w:p>
     <w:p>
       <w:pPr>
@@ -2746,6 +4766,7 @@
     <w:p>
       <w:pPr>
         <w:pStyle w:val="Nzov"/>
+        <w:outlineLvl w:val="0"/>
         <w:rPr>
           <w:rFonts w:eastAsia="Times New Roman"/>
           <w:sz w:val="24"/>
@@ -2753,6 +4774,7 @@
           <w:lang w:eastAsia="sk-SK"/>
         </w:rPr>
       </w:pPr>
+      <w:bookmarkStart w:id="16" w:name="_Toc70244337"/>
       <w:r>
         <w:rPr>
           <w:rFonts w:eastAsia="Times New Roman"/>
@@ -2761,22 +4783,26 @@
         <w:lastRenderedPageBreak/>
         <w:t>Mockupy</w:t>
       </w:r>
+      <w:bookmarkEnd w:id="16"/>
     </w:p>
     <w:p>
       <w:pPr>
         <w:pStyle w:val="Bezriadkovania"/>
+        <w:outlineLvl w:val="1"/>
         <w:rPr>
           <w:sz w:val="24"/>
           <w:szCs w:val="24"/>
           <w:lang w:eastAsia="sk-SK"/>
         </w:rPr>
       </w:pPr>
+      <w:bookmarkStart w:id="17" w:name="_Toc70244338"/>
       <w:r>
         <w:rPr>
           <w:lang w:eastAsia="sk-SK"/>
         </w:rPr>
         <w:t>Domovská stránka</w:t>
       </w:r>
+      <w:bookmarkEnd w:id="17"/>
     </w:p>
     <w:p>
       <w:pPr>
@@ -2811,7 +4837,7 @@
                     </pic:cNvPicPr>
                   </pic:nvPicPr>
                   <pic:blipFill>
-                    <a:blip r:embed="rId10">
+                    <a:blip r:embed="rId11">
                       <a:extLst>
                         <a:ext uri="{28A0092B-C50C-407E-A947-70E740481C1C}">
                           <a14:useLocalDpi xmlns:a14="http://schemas.microsoft.com/office/drawing/2010/main" val="0"/>
@@ -2864,24 +4890,14 @@
       <w:r>
         <w:t xml:space="preserve">Obrázok </w:t>
       </w:r>
-      <w:r>
-        <w:fldChar w:fldCharType="begin"/>
-      </w:r>
-      <w:r>
-        <w:instrText xml:space="preserve"> SEQ Obrázok \* ARABIC </w:instrText>
-      </w:r>
-      <w:r>
-        <w:fldChar w:fldCharType="separate"/>
-      </w:r>
-      <w:r>
-        <w:rPr>
-          <w:noProof/>
-        </w:rPr>
-        <w:t>6</w:t>
-      </w:r>
-      <w:r>
-        <w:fldChar w:fldCharType="end"/>
-      </w:r>
+      <w:fldSimple w:instr=" SEQ Obrázok \* ARABIC ">
+        <w:r>
+          <w:rPr>
+            <w:noProof/>
+          </w:rPr>
+          <w:t>6</w:t>
+        </w:r>
+      </w:fldSimple>
     </w:p>
     <w:p>
       <w:pPr>
@@ -2929,18 +4945,21 @@
     <w:p>
       <w:pPr>
         <w:pStyle w:val="Bezriadkovania"/>
+        <w:outlineLvl w:val="1"/>
         <w:rPr>
           <w:sz w:val="24"/>
           <w:szCs w:val="24"/>
           <w:lang w:eastAsia="sk-SK"/>
         </w:rPr>
       </w:pPr>
+      <w:bookmarkStart w:id="18" w:name="_Toc70244339"/>
       <w:r>
         <w:rPr>
           <w:lang w:eastAsia="sk-SK"/>
         </w:rPr>
         <w:t>Registrácia</w:t>
       </w:r>
+      <w:bookmarkEnd w:id="18"/>
     </w:p>
     <w:p>
       <w:pPr>
@@ -2975,7 +4994,7 @@
                     </pic:cNvPicPr>
                   </pic:nvPicPr>
                   <pic:blipFill>
-                    <a:blip r:embed="rId11" cstate="print">
+                    <a:blip r:embed="rId12" cstate="print">
                       <a:extLst>
                         <a:ext uri="{28A0092B-C50C-407E-A947-70E740481C1C}">
                           <a14:useLocalDpi xmlns:a14="http://schemas.microsoft.com/office/drawing/2010/main" val="0"/>
@@ -3028,24 +5047,14 @@
       <w:r>
         <w:t xml:space="preserve">Obrázok </w:t>
       </w:r>
-      <w:r>
-        <w:fldChar w:fldCharType="begin"/>
-      </w:r>
-      <w:r>
-        <w:instrText xml:space="preserve"> SEQ Obrázok \* ARABIC </w:instrText>
-      </w:r>
-      <w:r>
-        <w:fldChar w:fldCharType="separate"/>
-      </w:r>
-      <w:r>
-        <w:rPr>
-          <w:noProof/>
-        </w:rPr>
-        <w:t>7</w:t>
-      </w:r>
-      <w:r>
-        <w:fldChar w:fldCharType="end"/>
-      </w:r>
+      <w:fldSimple w:instr=" SEQ Obrázok \* ARABIC ">
+        <w:r>
+          <w:rPr>
+            <w:noProof/>
+          </w:rPr>
+          <w:t>7</w:t>
+        </w:r>
+      </w:fldSimple>
     </w:p>
     <w:p>
       <w:pPr>
@@ -3064,18 +5073,21 @@
     <w:p>
       <w:pPr>
         <w:pStyle w:val="Bezriadkovania"/>
+        <w:outlineLvl w:val="1"/>
         <w:rPr>
           <w:sz w:val="24"/>
           <w:szCs w:val="24"/>
           <w:lang w:eastAsia="sk-SK"/>
         </w:rPr>
       </w:pPr>
+      <w:bookmarkStart w:id="19" w:name="_Toc70244340"/>
       <w:r>
         <w:rPr>
           <w:lang w:eastAsia="sk-SK"/>
         </w:rPr>
         <w:t>Knihovník</w:t>
       </w:r>
+      <w:bookmarkEnd w:id="19"/>
     </w:p>
     <w:p>
       <w:pPr>
@@ -3110,7 +5122,7 @@
                     </pic:cNvPicPr>
                   </pic:nvPicPr>
                   <pic:blipFill>
-                    <a:blip r:embed="rId12">
+                    <a:blip r:embed="rId13">
                       <a:extLst>
                         <a:ext uri="{28A0092B-C50C-407E-A947-70E740481C1C}">
                           <a14:useLocalDpi xmlns:a14="http://schemas.microsoft.com/office/drawing/2010/main" val="0"/>
@@ -3163,24 +5175,14 @@
       <w:r>
         <w:t xml:space="preserve">Obrázok </w:t>
       </w:r>
-      <w:r>
-        <w:fldChar w:fldCharType="begin"/>
-      </w:r>
-      <w:r>
-        <w:instrText xml:space="preserve"> SEQ Obrázok \* ARABIC </w:instrText>
-      </w:r>
-      <w:r>
-        <w:fldChar w:fldCharType="separate"/>
-      </w:r>
-      <w:r>
-        <w:rPr>
-          <w:noProof/>
-        </w:rPr>
-        <w:t>8</w:t>
-      </w:r>
-      <w:r>
-        <w:fldChar w:fldCharType="end"/>
-      </w:r>
+      <w:fldSimple w:instr=" SEQ Obrázok \* ARABIC ">
+        <w:r>
+          <w:rPr>
+            <w:noProof/>
+          </w:rPr>
+          <w:t>8</w:t>
+        </w:r>
+      </w:fldSimple>
     </w:p>
     <w:p>
       <w:pPr>
@@ -3237,12 +5239,14 @@
     <w:p>
       <w:pPr>
         <w:pStyle w:val="Bezriadkovania"/>
+        <w:outlineLvl w:val="1"/>
         <w:rPr>
           <w:sz w:val="24"/>
           <w:szCs w:val="24"/>
           <w:lang w:eastAsia="sk-SK"/>
         </w:rPr>
       </w:pPr>
+      <w:bookmarkStart w:id="20" w:name="_Toc70244341"/>
       <w:r>
         <w:rPr>
           <w:lang w:eastAsia="sk-SK"/>
@@ -3250,6 +5254,7 @@
         <w:lastRenderedPageBreak/>
         <w:t>Knihovník - vydanie knihy</w:t>
       </w:r>
+      <w:bookmarkEnd w:id="20"/>
     </w:p>
     <w:p>
       <w:pPr>
@@ -3284,7 +5289,7 @@
                     </pic:cNvPicPr>
                   </pic:nvPicPr>
                   <pic:blipFill>
-                    <a:blip r:embed="rId13">
+                    <a:blip r:embed="rId14">
                       <a:extLst>
                         <a:ext uri="{28A0092B-C50C-407E-A947-70E740481C1C}">
                           <a14:useLocalDpi xmlns:a14="http://schemas.microsoft.com/office/drawing/2010/main" val="0"/>
@@ -3337,24 +5342,14 @@
       <w:r>
         <w:t xml:space="preserve">Obrázok </w:t>
       </w:r>
-      <w:r>
-        <w:fldChar w:fldCharType="begin"/>
-      </w:r>
-      <w:r>
-        <w:instrText xml:space="preserve"> SEQ Obrázok \* ARABIC </w:instrText>
-      </w:r>
-      <w:r>
-        <w:fldChar w:fldCharType="separate"/>
-      </w:r>
-      <w:r>
-        <w:rPr>
-          <w:noProof/>
-        </w:rPr>
-        <w:t>9</w:t>
-      </w:r>
-      <w:r>
-        <w:fldChar w:fldCharType="end"/>
-      </w:r>
+      <w:fldSimple w:instr=" SEQ Obrázok \* ARABIC ">
+        <w:r>
+          <w:rPr>
+            <w:noProof/>
+          </w:rPr>
+          <w:t>9</w:t>
+        </w:r>
+      </w:fldSimple>
     </w:p>
     <w:p>
       <w:pPr>
@@ -3389,12 +5384,14 @@
     <w:p>
       <w:pPr>
         <w:pStyle w:val="Bezriadkovania"/>
+        <w:outlineLvl w:val="1"/>
         <w:rPr>
           <w:sz w:val="24"/>
           <w:szCs w:val="24"/>
           <w:lang w:eastAsia="sk-SK"/>
         </w:rPr>
       </w:pPr>
+      <w:bookmarkStart w:id="21" w:name="_Toc70244342"/>
       <w:r>
         <w:rPr>
           <w:lang w:eastAsia="sk-SK"/>
@@ -3402,6 +5399,7 @@
         <w:lastRenderedPageBreak/>
         <w:t>Organizátor</w:t>
       </w:r>
+      <w:bookmarkEnd w:id="21"/>
     </w:p>
     <w:p>
       <w:pPr>
@@ -3436,7 +5434,7 @@
                     </pic:cNvPicPr>
                   </pic:nvPicPr>
                   <pic:blipFill>
-                    <a:blip r:embed="rId14" cstate="print">
+                    <a:blip r:embed="rId15" cstate="print">
                       <a:extLst>
                         <a:ext uri="{28A0092B-C50C-407E-A947-70E740481C1C}">
                           <a14:useLocalDpi xmlns:a14="http://schemas.microsoft.com/office/drawing/2010/main" val="0"/>
@@ -3493,24 +5491,14 @@
       <w:r>
         <w:t xml:space="preserve">Obrázok </w:t>
       </w:r>
-      <w:r>
-        <w:fldChar w:fldCharType="begin"/>
-      </w:r>
-      <w:r>
-        <w:instrText xml:space="preserve"> SEQ Obrázok \* ARABIC </w:instrText>
-      </w:r>
-      <w:r>
-        <w:fldChar w:fldCharType="separate"/>
-      </w:r>
-      <w:r>
-        <w:rPr>
-          <w:noProof/>
-        </w:rPr>
-        <w:t>10</w:t>
-      </w:r>
-      <w:r>
-        <w:fldChar w:fldCharType="end"/>
-      </w:r>
+      <w:fldSimple w:instr=" SEQ Obrázok \* ARABIC ">
+        <w:r>
+          <w:rPr>
+            <w:noProof/>
+          </w:rPr>
+          <w:t>10</w:t>
+        </w:r>
+      </w:fldSimple>
     </w:p>
     <w:p>
       <w:pPr>
@@ -3528,16 +5516,19 @@
     <w:p>
       <w:pPr>
         <w:pStyle w:val="Bezriadkovania"/>
-        <w:rPr>
-          <w:lang w:eastAsia="sk-SK"/>
-        </w:rPr>
-      </w:pPr>
+        <w:outlineLvl w:val="1"/>
+        <w:rPr>
+          <w:lang w:eastAsia="sk-SK"/>
+        </w:rPr>
+      </w:pPr>
+      <w:bookmarkStart w:id="22" w:name="_Toc70244343"/>
       <w:r>
         <w:rPr>
           <w:lang w:eastAsia="sk-SK"/>
         </w:rPr>
         <w:t>Organizátor - pridanie podujatia</w:t>
       </w:r>
+      <w:bookmarkEnd w:id="22"/>
     </w:p>
     <w:p>
       <w:pPr>
@@ -3572,7 +5563,7 @@
                     </pic:cNvPicPr>
                   </pic:nvPicPr>
                   <pic:blipFill>
-                    <a:blip r:embed="rId15">
+                    <a:blip r:embed="rId16">
                       <a:extLst>
                         <a:ext uri="{28A0092B-C50C-407E-A947-70E740481C1C}">
                           <a14:useLocalDpi xmlns:a14="http://schemas.microsoft.com/office/drawing/2010/main" val="0"/>
@@ -3629,24 +5620,14 @@
       <w:r>
         <w:t xml:space="preserve">Obrázok </w:t>
       </w:r>
-      <w:r>
-        <w:fldChar w:fldCharType="begin"/>
-      </w:r>
-      <w:r>
-        <w:instrText xml:space="preserve"> SEQ Obrázok \* ARABIC </w:instrText>
-      </w:r>
-      <w:r>
-        <w:fldChar w:fldCharType="separate"/>
-      </w:r>
-      <w:r>
-        <w:rPr>
-          <w:noProof/>
-        </w:rPr>
-        <w:t>11</w:t>
-      </w:r>
-      <w:r>
-        <w:fldChar w:fldCharType="end"/>
-      </w:r>
+      <w:fldSimple w:instr=" SEQ Obrázok \* ARABIC ">
+        <w:r>
+          <w:rPr>
+            <w:noProof/>
+          </w:rPr>
+          <w:t>11</w:t>
+        </w:r>
+      </w:fldSimple>
     </w:p>
     <w:p>
       <w:pPr>
@@ -3664,10 +5645,12 @@
     <w:p>
       <w:pPr>
         <w:pStyle w:val="Bezriadkovania"/>
-        <w:rPr>
-          <w:lang w:eastAsia="sk-SK"/>
-        </w:rPr>
-      </w:pPr>
+        <w:outlineLvl w:val="1"/>
+        <w:rPr>
+          <w:lang w:eastAsia="sk-SK"/>
+        </w:rPr>
+      </w:pPr>
+      <w:bookmarkStart w:id="23" w:name="_Toc70244344"/>
       <w:r>
         <w:rPr>
           <w:lang w:eastAsia="sk-SK"/>
@@ -3675,6 +5658,7 @@
         <w:lastRenderedPageBreak/>
         <w:t>Čitateľ</w:t>
       </w:r>
+      <w:bookmarkEnd w:id="23"/>
     </w:p>
     <w:p>
       <w:pPr>
@@ -3709,7 +5693,7 @@
                     </pic:cNvPicPr>
                   </pic:nvPicPr>
                   <pic:blipFill>
-                    <a:blip r:embed="rId16" cstate="print">
+                    <a:blip r:embed="rId17" cstate="print">
                       <a:extLst>
                         <a:ext uri="{28A0092B-C50C-407E-A947-70E740481C1C}">
                           <a14:useLocalDpi xmlns:a14="http://schemas.microsoft.com/office/drawing/2010/main" val="0"/>
@@ -3766,24 +5750,14 @@
       <w:r>
         <w:t xml:space="preserve">Obrázok </w:t>
       </w:r>
-      <w:r>
-        <w:fldChar w:fldCharType="begin"/>
-      </w:r>
-      <w:r>
-        <w:instrText xml:space="preserve"> SEQ Obrázok \* ARABIC </w:instrText>
-      </w:r>
-      <w:r>
-        <w:fldChar w:fldCharType="separate"/>
-      </w:r>
-      <w:r>
-        <w:rPr>
-          <w:noProof/>
-        </w:rPr>
-        <w:t>12</w:t>
-      </w:r>
-      <w:r>
-        <w:fldChar w:fldCharType="end"/>
-      </w:r>
+      <w:fldSimple w:instr=" SEQ Obrázok \* ARABIC ">
+        <w:r>
+          <w:rPr>
+            <w:noProof/>
+          </w:rPr>
+          <w:t>12</w:t>
+        </w:r>
+      </w:fldSimple>
     </w:p>
     <w:p>
       <w:pPr>
@@ -3813,16 +5787,43 @@
     <w:p>
       <w:pPr>
         <w:pStyle w:val="Bezriadkovania"/>
-        <w:rPr>
-          <w:lang w:eastAsia="sk-SK"/>
-        </w:rPr>
-      </w:pPr>
-      <w:r>
-        <w:rPr>
-          <w:lang w:eastAsia="sk-SK"/>
-        </w:rPr>
-        <w:t>Čitateľ-kalendár podujatí</w:t>
-      </w:r>
+        <w:outlineLvl w:val="1"/>
+        <w:rPr>
+          <w:lang w:eastAsia="sk-SK"/>
+        </w:rPr>
+      </w:pPr>
+      <w:bookmarkStart w:id="24" w:name="_Toc70244345"/>
+      <w:r>
+        <w:rPr>
+          <w:lang w:eastAsia="sk-SK"/>
+        </w:rPr>
+        <w:t>Čitateľ</w:t>
+      </w:r>
+      <w:r>
+        <w:rPr>
+          <w:lang w:eastAsia="sk-SK"/>
+        </w:rPr>
+        <w:t xml:space="preserve"> </w:t>
+      </w:r>
+      <w:r>
+        <w:rPr>
+          <w:lang w:eastAsia="sk-SK"/>
+        </w:rPr>
+        <w:t>-</w:t>
+      </w:r>
+      <w:r>
+        <w:rPr>
+          <w:lang w:eastAsia="sk-SK"/>
+        </w:rPr>
+        <w:t xml:space="preserve"> </w:t>
+      </w:r>
+      <w:r>
+        <w:rPr>
+          <w:lang w:eastAsia="sk-SK"/>
+        </w:rPr>
+        <w:t>kalendár podujatí</w:t>
+      </w:r>
+      <w:bookmarkEnd w:id="24"/>
     </w:p>
     <w:p>
       <w:pPr>
@@ -3857,7 +5858,7 @@
                     </pic:cNvPicPr>
                   </pic:nvPicPr>
                   <pic:blipFill>
-                    <a:blip r:embed="rId17" cstate="print">
+                    <a:blip r:embed="rId18" cstate="print">
                       <a:extLst>
                         <a:ext uri="{28A0092B-C50C-407E-A947-70E740481C1C}">
                           <a14:useLocalDpi xmlns:a14="http://schemas.microsoft.com/office/drawing/2010/main" val="0"/>
@@ -3913,24 +5914,14 @@
       <w:r>
         <w:t xml:space="preserve">Obrázok </w:t>
       </w:r>
-      <w:r>
-        <w:fldChar w:fldCharType="begin"/>
-      </w:r>
-      <w:r>
-        <w:instrText xml:space="preserve"> SEQ Obrázok \* ARABIC </w:instrText>
-      </w:r>
-      <w:r>
-        <w:fldChar w:fldCharType="separate"/>
-      </w:r>
-      <w:r>
-        <w:rPr>
-          <w:noProof/>
-        </w:rPr>
-        <w:t>13</w:t>
-      </w:r>
-      <w:r>
-        <w:fldChar w:fldCharType="end"/>
-      </w:r>
+      <w:fldSimple w:instr=" SEQ Obrázok \* ARABIC ">
+        <w:r>
+          <w:rPr>
+            <w:noProof/>
+          </w:rPr>
+          <w:t>13</w:t>
+        </w:r>
+      </w:fldSimple>
     </w:p>
     <w:p>
       <w:pPr>
@@ -3970,6 +5961,7 @@
     <w:p>
       <w:pPr>
         <w:pStyle w:val="Nzov"/>
+        <w:outlineLvl w:val="0"/>
         <w:rPr>
           <w:rFonts w:eastAsia="Times New Roman"/>
           <w:sz w:val="24"/>
@@ -3977,6 +5969,7 @@
           <w:lang w:eastAsia="sk-SK"/>
         </w:rPr>
       </w:pPr>
+      <w:bookmarkStart w:id="25" w:name="_Toc70244346"/>
       <w:r>
         <w:rPr>
           <w:rFonts w:eastAsia="Times New Roman"/>
@@ -3984,6 +5977,7 @@
         </w:rPr>
         <w:t>Nefunkčné požiadavky</w:t>
       </w:r>
+      <w:bookmarkEnd w:id="25"/>
     </w:p>
     <w:p>
       <w:pPr>
@@ -4068,10 +6062,70 @@
     </w:p>
     <w:p>
       <w:pPr>
-        <w:rPr>
-          <w:rFonts w:cstheme="minorHAnsi"/>
-        </w:rPr>
-      </w:pPr>
+        <w:pStyle w:val="Nzov"/>
+        <w:outlineLvl w:val="0"/>
+      </w:pPr>
+      <w:bookmarkStart w:id="26" w:name="_Toc70244347"/>
+      <w:r>
+        <w:t>Záver</w:t>
+      </w:r>
+      <w:bookmarkEnd w:id="26"/>
+    </w:p>
+    <w:p>
+      <w:r>
+        <w:t xml:space="preserve">Na záver by sme ako posledné spomenuli, ktorý z nás sa na čom pričinil na projekte. </w:t>
+      </w:r>
+      <w:r>
+        <w:rPr>
+          <w:lang w:val="en-GB"/>
+        </w:rPr>
+        <w:t>Martin Pirkovsk</w:t>
+      </w:r>
+      <w:r>
+        <w:t xml:space="preserve">ý urobil v projekte </w:t>
+      </w:r>
+      <w:r>
+        <w:t>všetko čo sa</w:t>
+      </w:r>
+      <w:r>
+        <w:t xml:space="preserve"> týka čitateľa, teda rezerváciu kníh, zobrazenie histórie vypožičaných kníh a kalendár udalostí spolu s prihlasovaním na ne. </w:t>
+      </w:r>
+      <w:r>
+        <w:t>Zároveň urobil internacionalizáciu pre čitateľa a aj návrh modelov pre databázy, knihy a používateľov. Peter Plevko urobil v projekte všetko čo sa týka knihovníka a</w:t>
+      </w:r>
+      <w:r>
+        <w:t> </w:t>
+      </w:r>
+      <w:r>
+        <w:t>organizátora</w:t>
+      </w:r>
+      <w:r>
+        <w:t xml:space="preserve"> spolu s prihlasovaním a registráciou používateľov</w:t>
+      </w:r>
+      <w:r>
+        <w:t xml:space="preserve">. Teda pri knihovníkovi vydávanie kníh a preberanie vrátených kníh, pridanie novej knihy, úprava miestnosti a zobrazenie nevrátených kníh. </w:t>
+      </w:r>
+      <w:r>
+        <w:t xml:space="preserve">A pri organizátorovi pridanie a úprava podujatia. </w:t>
+      </w:r>
+      <w:r>
+        <w:t>Zároveň urobil aj pre tieto triedy internacionalizáciu</w:t>
+      </w:r>
+      <w:r>
+        <w:t xml:space="preserve"> </w:t>
+      </w:r>
+      <w:r>
+        <w:t>a aj návrh modelov pre podujatia</w:t>
+      </w:r>
+      <w:r>
+        <w:t xml:space="preserve"> a</w:t>
+      </w:r>
+      <w:r>
+        <w:t xml:space="preserve"> izby.</w:t>
+      </w:r>
+      <w:r>
+        <w:t xml:space="preserve"> Návrh grafiky sme robili spolu, keď sme rozmýšľali ako spolu navolíme farby a ako implementujeme naše predstavy za pomoci CSS štýlu.</w:t>
+      </w:r>
     </w:p>
     <w:sectPr>
       <w:pgSz w:w="11906" w:h="16838"/>
@@ -4974,6 +7028,7 @@
   <w:style w:type="character" w:default="1" w:styleId="Predvolenpsmoodseku">
     <w:name w:val="Default Paragraph Font"/>
     <w:uiPriority w:val="1"/>
+    <w:semiHidden/>
     <w:unhideWhenUsed/>
   </w:style>
   <w:style w:type="table" w:default="1" w:styleId="Normlnatabuka">
@@ -5108,6 +7163,60 @@
       <w:color w:val="44546A" w:themeColor="text2"/>
       <w:sz w:val="18"/>
       <w:szCs w:val="18"/>
+    </w:rPr>
+  </w:style>
+  <w:style w:type="paragraph" w:styleId="Hlavikaobsahu">
+    <w:name w:val="TOC Heading"/>
+    <w:basedOn w:val="Nadpis1"/>
+    <w:next w:val="Normlny"/>
+    <w:uiPriority w:val="39"/>
+    <w:unhideWhenUsed/>
+    <w:qFormat/>
+    <w:rsid w:val="0094567E"/>
+    <w:pPr>
+      <w:spacing w:line="259" w:lineRule="auto"/>
+      <w:jc w:val="left"/>
+      <w:outlineLvl w:val="9"/>
+    </w:pPr>
+    <w:rPr>
+      <w:color w:val="2F5496" w:themeColor="accent1" w:themeShade="BF"/>
+      <w:lang w:eastAsia="sk-SK"/>
+    </w:rPr>
+  </w:style>
+  <w:style w:type="paragraph" w:styleId="Obsah1">
+    <w:name w:val="toc 1"/>
+    <w:basedOn w:val="Normlny"/>
+    <w:next w:val="Normlny"/>
+    <w:autoRedefine/>
+    <w:uiPriority w:val="39"/>
+    <w:unhideWhenUsed/>
+    <w:rsid w:val="0094567E"/>
+    <w:pPr>
+      <w:spacing w:after="100"/>
+    </w:pPr>
+  </w:style>
+  <w:style w:type="paragraph" w:styleId="Obsah2">
+    <w:name w:val="toc 2"/>
+    <w:basedOn w:val="Normlny"/>
+    <w:next w:val="Normlny"/>
+    <w:autoRedefine/>
+    <w:uiPriority w:val="39"/>
+    <w:unhideWhenUsed/>
+    <w:rsid w:val="0094567E"/>
+    <w:pPr>
+      <w:spacing w:after="100"/>
+      <w:ind w:left="240"/>
+    </w:pPr>
+  </w:style>
+  <w:style w:type="character" w:styleId="Hypertextovprepojenie">
+    <w:name w:val="Hyperlink"/>
+    <w:basedOn w:val="Predvolenpsmoodseku"/>
+    <w:uiPriority w:val="99"/>
+    <w:unhideWhenUsed/>
+    <w:rsid w:val="0094567E"/>
+    <w:rPr>
+      <w:color w:val="0563C1" w:themeColor="hyperlink"/>
+      <w:u w:val="single"/>
     </w:rPr>
   </w:style>
 </w:styles>
@@ -5406,4 +7515,16 @@
     </a:ext>
   </a:extLst>
 </a:theme>
+</file>
+
+<file path=customXml/item1.xml><?xml version="1.0" encoding="utf-8"?>
+<b:Sources xmlns:b="http://schemas.openxmlformats.org/officeDocument/2006/bibliography" xmlns="http://schemas.openxmlformats.org/officeDocument/2006/bibliography" SelectedStyle="\APASixthEditionOfficeOnline.xsl" StyleName="APA" Version="6"/>
+</file>
+
+<file path=customXml/itemProps1.xml><?xml version="1.0" encoding="utf-8"?>
+<ds:datastoreItem xmlns:ds="http://schemas.openxmlformats.org/officeDocument/2006/customXml" ds:itemID="{16A8D49B-5811-414B-B5C1-025FDA8656CC}">
+  <ds:schemaRefs>
+    <ds:schemaRef ds:uri="http://schemas.openxmlformats.org/officeDocument/2006/bibliography"/>
+  </ds:schemaRefs>
+</ds:datastoreItem>
 </file>
</xml_diff>